<commit_message>
docs added new code
</commit_message>
<xml_diff>
--- a/project 5/implementation-notes.docx
+++ b/project 5/implementation-notes.docx
@@ -4,23 +4,7 @@
   <w:body>
     <w:p>
       <w:r>
-        <w:t xml:space="preserve">I </w:t>
-      </w:r>
-      <w:proofErr w:type="spellStart"/>
-      <w:r>
-        <w:t>learned</w:t>
-      </w:r>
-      <w:proofErr w:type="spellEnd"/>
-      <w:r>
-        <w:t xml:space="preserve"> </w:t>
-      </w:r>
-      <w:proofErr w:type="spellStart"/>
-      <w:r>
-        <w:t>about</w:t>
-      </w:r>
-      <w:proofErr w:type="spellEnd"/>
-      <w:r>
-        <w:t xml:space="preserve"> DEEP RL:</w:t>
+        <w:t>I learned about DEEP RL:</w:t>
       </w:r>
     </w:p>
     <w:p>
@@ -30,15 +14,7 @@
     </w:p>
     <w:p>
       <w:r>
-        <w:t xml:space="preserve">I </w:t>
-      </w:r>
-      <w:proofErr w:type="spellStart"/>
-      <w:r>
-        <w:t>found</w:t>
-      </w:r>
-      <w:proofErr w:type="spellEnd"/>
-      <w:r>
-        <w:t>:</w:t>
+        <w:t>I found:</w:t>
       </w:r>
     </w:p>
     <w:p>
@@ -52,7 +28,15 @@
       </w:hyperlink>
     </w:p>
     <w:p>
-      <w:proofErr w:type="spellStart"/>
+      <w:pPr>
+        <w:rPr>
+          <w:rFonts w:ascii="Arial" w:hAnsi="Arial" w:cs="Arial"/>
+          <w:color w:val="333333"/>
+          <w:sz w:val="30"/>
+          <w:szCs w:val="30"/>
+          <w:shd w:val="clear" w:color="auto" w:fill="FFFFFF"/>
+        </w:rPr>
+      </w:pPr>
       <w:r>
         <w:rPr>
           <w:rFonts w:ascii="Arial" w:hAnsi="Arial" w:cs="Arial"/>
@@ -61,9 +45,42 @@
           <w:szCs w:val="30"/>
           <w:shd w:val="clear" w:color="auto" w:fill="FFFFFF"/>
         </w:rPr>
-        <w:t>OpenAI</w:t>
+        <w:t xml:space="preserve">OpenAI Gym - </w:t>
       </w:r>
-      <w:proofErr w:type="spellEnd"/>
+      <w:hyperlink r:id="rId5" w:history="1">
+        <w:r>
+          <w:rPr>
+            <w:rStyle w:val="Hyperlink"/>
+            <w:rFonts w:ascii="Arial" w:hAnsi="Arial" w:cs="Arial"/>
+            <w:sz w:val="30"/>
+            <w:szCs w:val="30"/>
+            <w:shd w:val="clear" w:color="auto" w:fill="FFFFFF"/>
+          </w:rPr>
+          <w:t>https://gym.openai.com/docs</w:t>
+        </w:r>
+      </w:hyperlink>
+    </w:p>
+    <w:p>
+      <w:pPr>
+        <w:rPr>
+          <w:rFonts w:ascii="Arial" w:hAnsi="Arial" w:cs="Arial"/>
+          <w:color w:val="333333"/>
+          <w:sz w:val="30"/>
+          <w:szCs w:val="30"/>
+          <w:shd w:val="clear" w:color="auto" w:fill="FFFFFF"/>
+        </w:rPr>
+      </w:pPr>
+    </w:p>
+    <w:p>
+      <w:pPr>
+        <w:rPr>
+          <w:rFonts w:ascii="Arial" w:hAnsi="Arial" w:cs="Arial"/>
+          <w:color w:val="333333"/>
+          <w:sz w:val="30"/>
+          <w:szCs w:val="30"/>
+          <w:shd w:val="clear" w:color="auto" w:fill="FFFFFF"/>
+        </w:rPr>
+      </w:pPr>
       <w:r>
         <w:rPr>
           <w:rFonts w:ascii="Arial" w:hAnsi="Arial" w:cs="Arial"/>
@@ -72,9 +89,42 @@
           <w:szCs w:val="30"/>
           <w:shd w:val="clear" w:color="auto" w:fill="FFFFFF"/>
         </w:rPr>
-        <w:t xml:space="preserve"> </w:t>
+        <w:t xml:space="preserve">Good articel kerasrl: </w:t>
       </w:r>
-      <w:proofErr w:type="spellStart"/>
+      <w:hyperlink r:id="rId6" w:history="1">
+        <w:r>
+          <w:rPr>
+            <w:rStyle w:val="Hyperlink"/>
+            <w:rFonts w:ascii="Arial" w:hAnsi="Arial" w:cs="Arial"/>
+            <w:sz w:val="30"/>
+            <w:szCs w:val="30"/>
+            <w:shd w:val="clear" w:color="auto" w:fill="FFFFFF"/>
+          </w:rPr>
+          <w:t>https://oshearesearch.com/index.php/2016/06/14/kerlym-a-deep-reinforcement-learning-toolbox-in-keras/</w:t>
+        </w:r>
+      </w:hyperlink>
+    </w:p>
+    <w:p>
+      <w:pPr>
+        <w:rPr>
+          <w:rFonts w:ascii="Arial" w:hAnsi="Arial" w:cs="Arial"/>
+          <w:color w:val="333333"/>
+          <w:sz w:val="30"/>
+          <w:szCs w:val="30"/>
+          <w:shd w:val="clear" w:color="auto" w:fill="FFFFFF"/>
+        </w:rPr>
+      </w:pPr>
+    </w:p>
+    <w:p>
+      <w:pPr>
+        <w:rPr>
+          <w:rFonts w:ascii="Arial" w:hAnsi="Arial" w:cs="Arial"/>
+          <w:color w:val="333333"/>
+          <w:sz w:val="30"/>
+          <w:szCs w:val="30"/>
+          <w:shd w:val="clear" w:color="auto" w:fill="FFFFFF"/>
+        </w:rPr>
+      </w:pPr>
       <w:r>
         <w:rPr>
           <w:rFonts w:ascii="Arial" w:hAnsi="Arial" w:cs="Arial"/>
@@ -83,42 +133,705 @@
           <w:szCs w:val="30"/>
           <w:shd w:val="clear" w:color="auto" w:fill="FFFFFF"/>
         </w:rPr>
-        <w:t>Gym</w:t>
+        <w:t xml:space="preserve">Traffic light sim: </w:t>
       </w:r>
-      <w:proofErr w:type="spellEnd"/>
+      <w:hyperlink r:id="rId7" w:history="1">
+        <w:r>
+          <w:rPr>
+            <w:rStyle w:val="Hyperlink"/>
+            <w:rFonts w:ascii="Arial" w:hAnsi="Arial" w:cs="Arial"/>
+            <w:sz w:val="30"/>
+            <w:szCs w:val="30"/>
+            <w:shd w:val="clear" w:color="auto" w:fill="FFFFFF"/>
+          </w:rPr>
+          <w:t>https://www.youtube.com/watch?v=s6tfcSIBjsU</w:t>
+        </w:r>
+      </w:hyperlink>
+    </w:p>
+    <w:p>
+      <w:hyperlink r:id="rId8" w:history="1">
+        <w:r>
+          <w:rPr>
+            <w:rStyle w:val="Hyperlink"/>
+          </w:rPr>
+          <w:t>http://sumo.dlr.de/wiki/Simulation/Traffic_Lights</w:t>
+        </w:r>
+      </w:hyperlink>
+    </w:p>
+    <w:p/>
+    <w:p>
       <w:r>
-        <w:rPr>
-          <w:rFonts w:ascii="Arial" w:hAnsi="Arial" w:cs="Arial"/>
-          <w:color w:val="333333"/>
-          <w:sz w:val="30"/>
-          <w:szCs w:val="30"/>
-          <w:shd w:val="clear" w:color="auto" w:fill="FFFFFF"/>
-        </w:rPr>
-        <w:t xml:space="preserve"> - </w:t>
+        <w:t>action/tl= {r|g|G|y|o|O|u}</w:t>
       </w:r>
+    </w:p>
+    <w:p>
       <w:r>
-        <w:rPr>
-          <w:rFonts w:ascii="Arial" w:hAnsi="Arial" w:cs="Arial"/>
-          <w:color w:val="333333"/>
-          <w:sz w:val="30"/>
-          <w:szCs w:val="30"/>
-          <w:shd w:val="clear" w:color="auto" w:fill="FFFFFF"/>
-        </w:rPr>
-        <w:t>https://gym.open</w:t>
+        <w:t>tls=#connections</w:t>
       </w:r>
       <w:bookmarkStart w:id="0" w:name="_GoBack"/>
       <w:bookmarkEnd w:id="0"/>
-      <w:r>
-        <w:rPr>
-          <w:rFonts w:ascii="Arial" w:hAnsi="Arial" w:cs="Arial"/>
-          <w:color w:val="333333"/>
-          <w:sz w:val="30"/>
-          <w:szCs w:val="30"/>
-          <w:shd w:val="clear" w:color="auto" w:fill="FFFFFF"/>
-        </w:rPr>
-        <w:t>ai.com/docs</w:t>
-      </w:r>
     </w:p>
+    <w:p/>
+    <w:tbl>
+      <w:tblPr>
+        <w:tblW w:w="4000" w:type="pct"/>
+        <w:jc w:val="center"/>
+        <w:tblCellSpacing w:w="0" w:type="dxa"/>
+        <w:tblBorders>
+          <w:top w:val="outset" w:sz="6" w:space="0" w:color="auto"/>
+          <w:left w:val="outset" w:sz="6" w:space="0" w:color="auto"/>
+          <w:bottom w:val="outset" w:sz="6" w:space="0" w:color="auto"/>
+          <w:right w:val="outset" w:sz="6" w:space="0" w:color="auto"/>
+        </w:tblBorders>
+        <w:shd w:val="clear" w:color="auto" w:fill="FFFFFF"/>
+        <w:tblCellMar>
+          <w:top w:w="15" w:type="dxa"/>
+          <w:left w:w="15" w:type="dxa"/>
+          <w:bottom w:w="15" w:type="dxa"/>
+          <w:right w:w="15" w:type="dxa"/>
+        </w:tblCellMar>
+        <w:tblLook w:val="04A0" w:firstRow="1" w:lastRow="0" w:firstColumn="1" w:lastColumn="0" w:noHBand="0" w:noVBand="1"/>
+      </w:tblPr>
+      <w:tblGrid>
+        <w:gridCol w:w="1041"/>
+        <w:gridCol w:w="6204"/>
+      </w:tblGrid>
+      <w:tr>
+        <w:trPr>
+          <w:tblCellSpacing w:w="0" w:type="dxa"/>
+          <w:jc w:val="center"/>
+        </w:trPr>
+        <w:tc>
+          <w:tcPr>
+            <w:tcW w:w="0" w:type="auto"/>
+            <w:tcBorders>
+              <w:top w:val="outset" w:sz="6" w:space="0" w:color="auto"/>
+              <w:left w:val="outset" w:sz="6" w:space="0" w:color="auto"/>
+              <w:bottom w:val="outset" w:sz="6" w:space="0" w:color="auto"/>
+              <w:right w:val="outset" w:sz="6" w:space="0" w:color="auto"/>
+            </w:tcBorders>
+            <w:shd w:val="clear" w:color="auto" w:fill="DDDDFF"/>
+            <w:vAlign w:val="center"/>
+            <w:hideMark/>
+          </w:tcPr>
+          <w:p>
+            <w:pPr>
+              <w:spacing w:after="0" w:line="240" w:lineRule="auto"/>
+              <w:jc w:val="center"/>
+              <w:rPr>
+                <w:rFonts w:ascii="Arial" w:eastAsia="Times New Roman" w:hAnsi="Arial" w:cs="Arial"/>
+                <w:b/>
+                <w:bCs/>
+                <w:color w:val="252525"/>
+                <w:sz w:val="21"/>
+                <w:szCs w:val="21"/>
+                <w:lang w:eastAsia="de-DE"/>
+              </w:rPr>
+            </w:pPr>
+            <w:r>
+              <w:rPr>
+                <w:rFonts w:ascii="Arial" w:eastAsia="Times New Roman" w:hAnsi="Arial" w:cs="Arial"/>
+                <w:b/>
+                <w:bCs/>
+                <w:color w:val="252525"/>
+                <w:sz w:val="21"/>
+                <w:szCs w:val="21"/>
+                <w:lang w:eastAsia="de-DE"/>
+              </w:rPr>
+              <w:t>Character</w:t>
+            </w:r>
+          </w:p>
+        </w:tc>
+        <w:tc>
+          <w:tcPr>
+            <w:tcW w:w="0" w:type="auto"/>
+            <w:tcBorders>
+              <w:top w:val="outset" w:sz="6" w:space="0" w:color="auto"/>
+              <w:left w:val="outset" w:sz="6" w:space="0" w:color="auto"/>
+              <w:bottom w:val="outset" w:sz="6" w:space="0" w:color="auto"/>
+              <w:right w:val="outset" w:sz="6" w:space="0" w:color="auto"/>
+            </w:tcBorders>
+            <w:shd w:val="clear" w:color="auto" w:fill="DDDDFF"/>
+            <w:vAlign w:val="center"/>
+            <w:hideMark/>
+          </w:tcPr>
+          <w:p>
+            <w:pPr>
+              <w:spacing w:after="0" w:line="240" w:lineRule="auto"/>
+              <w:jc w:val="center"/>
+              <w:rPr>
+                <w:rFonts w:ascii="Arial" w:eastAsia="Times New Roman" w:hAnsi="Arial" w:cs="Arial"/>
+                <w:b/>
+                <w:bCs/>
+                <w:color w:val="252525"/>
+                <w:sz w:val="21"/>
+                <w:szCs w:val="21"/>
+                <w:lang w:eastAsia="de-DE"/>
+              </w:rPr>
+            </w:pPr>
+            <w:r>
+              <w:rPr>
+                <w:rFonts w:ascii="Arial" w:eastAsia="Times New Roman" w:hAnsi="Arial" w:cs="Arial"/>
+                <w:b/>
+                <w:bCs/>
+                <w:color w:val="252525"/>
+                <w:sz w:val="21"/>
+                <w:szCs w:val="21"/>
+                <w:lang w:eastAsia="de-DE"/>
+              </w:rPr>
+              <w:t>Description</w:t>
+            </w:r>
+          </w:p>
+        </w:tc>
+      </w:tr>
+      <w:tr>
+        <w:trPr>
+          <w:tblCellSpacing w:w="0" w:type="dxa"/>
+          <w:jc w:val="center"/>
+        </w:trPr>
+        <w:tc>
+          <w:tcPr>
+            <w:tcW w:w="0" w:type="auto"/>
+            <w:tcBorders>
+              <w:top w:val="outset" w:sz="6" w:space="0" w:color="auto"/>
+              <w:left w:val="outset" w:sz="6" w:space="0" w:color="auto"/>
+              <w:bottom w:val="outset" w:sz="6" w:space="0" w:color="auto"/>
+              <w:right w:val="outset" w:sz="6" w:space="0" w:color="auto"/>
+            </w:tcBorders>
+            <w:shd w:val="clear" w:color="auto" w:fill="F8F8FF"/>
+            <w:vAlign w:val="center"/>
+            <w:hideMark/>
+          </w:tcPr>
+          <w:p>
+            <w:pPr>
+              <w:spacing w:after="0" w:line="240" w:lineRule="auto"/>
+              <w:rPr>
+                <w:rFonts w:ascii="Courier" w:eastAsia="Times New Roman" w:hAnsi="Courier" w:cs="Arial"/>
+                <w:color w:val="000040"/>
+                <w:sz w:val="21"/>
+                <w:szCs w:val="21"/>
+                <w:lang w:eastAsia="de-DE"/>
+              </w:rPr>
+            </w:pPr>
+            <w:r>
+              <w:rPr>
+                <w:rFonts w:ascii="Courier" w:eastAsia="Times New Roman" w:hAnsi="Courier" w:cs="Arial"/>
+                <w:color w:val="000040"/>
+                <w:sz w:val="21"/>
+                <w:szCs w:val="21"/>
+                <w:lang w:eastAsia="de-DE"/>
+              </w:rPr>
+              <w:t>r</w:t>
+            </w:r>
+          </w:p>
+        </w:tc>
+        <w:tc>
+          <w:tcPr>
+            <w:tcW w:w="0" w:type="auto"/>
+            <w:tcBorders>
+              <w:top w:val="outset" w:sz="6" w:space="0" w:color="auto"/>
+              <w:left w:val="outset" w:sz="6" w:space="0" w:color="auto"/>
+              <w:bottom w:val="outset" w:sz="6" w:space="0" w:color="auto"/>
+              <w:right w:val="outset" w:sz="6" w:space="0" w:color="auto"/>
+            </w:tcBorders>
+            <w:shd w:val="clear" w:color="auto" w:fill="FFFFFF"/>
+            <w:vAlign w:val="center"/>
+            <w:hideMark/>
+          </w:tcPr>
+          <w:p>
+            <w:pPr>
+              <w:spacing w:after="0" w:line="240" w:lineRule="auto"/>
+              <w:rPr>
+                <w:rFonts w:ascii="Arial" w:eastAsia="Times New Roman" w:hAnsi="Arial" w:cs="Arial"/>
+                <w:color w:val="252525"/>
+                <w:sz w:val="21"/>
+                <w:szCs w:val="21"/>
+                <w:lang w:eastAsia="de-DE"/>
+              </w:rPr>
+            </w:pPr>
+            <w:r>
+              <w:rPr>
+                <w:rFonts w:ascii="Arial" w:eastAsia="Times New Roman" w:hAnsi="Arial" w:cs="Arial"/>
+                <w:color w:val="252525"/>
+                <w:sz w:val="21"/>
+                <w:szCs w:val="21"/>
+                <w:lang w:eastAsia="de-DE"/>
+              </w:rPr>
+              <w:t>'red light' for a signal - vehicles must stop</w:t>
+            </w:r>
+          </w:p>
+        </w:tc>
+      </w:tr>
+      <w:tr>
+        <w:trPr>
+          <w:tblCellSpacing w:w="0" w:type="dxa"/>
+          <w:jc w:val="center"/>
+        </w:trPr>
+        <w:tc>
+          <w:tcPr>
+            <w:tcW w:w="0" w:type="auto"/>
+            <w:tcBorders>
+              <w:top w:val="outset" w:sz="6" w:space="0" w:color="auto"/>
+              <w:left w:val="outset" w:sz="6" w:space="0" w:color="auto"/>
+              <w:bottom w:val="outset" w:sz="6" w:space="0" w:color="auto"/>
+              <w:right w:val="outset" w:sz="6" w:space="0" w:color="auto"/>
+            </w:tcBorders>
+            <w:shd w:val="clear" w:color="auto" w:fill="F8F8FF"/>
+            <w:vAlign w:val="center"/>
+            <w:hideMark/>
+          </w:tcPr>
+          <w:p>
+            <w:pPr>
+              <w:spacing w:after="0" w:line="240" w:lineRule="auto"/>
+              <w:rPr>
+                <w:rFonts w:ascii="Courier" w:eastAsia="Times New Roman" w:hAnsi="Courier" w:cs="Arial"/>
+                <w:color w:val="000040"/>
+                <w:sz w:val="21"/>
+                <w:szCs w:val="21"/>
+                <w:lang w:eastAsia="de-DE"/>
+              </w:rPr>
+            </w:pPr>
+            <w:r>
+              <w:rPr>
+                <w:rFonts w:ascii="Courier" w:eastAsia="Times New Roman" w:hAnsi="Courier" w:cs="Arial"/>
+                <w:color w:val="000040"/>
+                <w:sz w:val="21"/>
+                <w:szCs w:val="21"/>
+                <w:lang w:eastAsia="de-DE"/>
+              </w:rPr>
+              <w:t>y</w:t>
+            </w:r>
+          </w:p>
+        </w:tc>
+        <w:tc>
+          <w:tcPr>
+            <w:tcW w:w="0" w:type="auto"/>
+            <w:tcBorders>
+              <w:top w:val="outset" w:sz="6" w:space="0" w:color="auto"/>
+              <w:left w:val="outset" w:sz="6" w:space="0" w:color="auto"/>
+              <w:bottom w:val="outset" w:sz="6" w:space="0" w:color="auto"/>
+              <w:right w:val="outset" w:sz="6" w:space="0" w:color="auto"/>
+            </w:tcBorders>
+            <w:shd w:val="clear" w:color="auto" w:fill="FFFFFF"/>
+            <w:vAlign w:val="center"/>
+            <w:hideMark/>
+          </w:tcPr>
+          <w:p>
+            <w:pPr>
+              <w:spacing w:after="0" w:line="240" w:lineRule="auto"/>
+              <w:rPr>
+                <w:rFonts w:ascii="Arial" w:eastAsia="Times New Roman" w:hAnsi="Arial" w:cs="Arial"/>
+                <w:color w:val="252525"/>
+                <w:sz w:val="21"/>
+                <w:szCs w:val="21"/>
+                <w:lang w:eastAsia="de-DE"/>
+              </w:rPr>
+            </w:pPr>
+            <w:r>
+              <w:rPr>
+                <w:rFonts w:ascii="Arial" w:eastAsia="Times New Roman" w:hAnsi="Arial" w:cs="Arial"/>
+                <w:color w:val="252525"/>
+                <w:sz w:val="21"/>
+                <w:szCs w:val="21"/>
+                <w:lang w:eastAsia="de-DE"/>
+              </w:rPr>
+              <w:t>'amber (yellow) light' for a signal - vehicles will start to decelerate if far away from the junction, otherwise they pass</w:t>
+            </w:r>
+          </w:p>
+        </w:tc>
+      </w:tr>
+      <w:tr>
+        <w:trPr>
+          <w:tblCellSpacing w:w="0" w:type="dxa"/>
+          <w:jc w:val="center"/>
+        </w:trPr>
+        <w:tc>
+          <w:tcPr>
+            <w:tcW w:w="0" w:type="auto"/>
+            <w:tcBorders>
+              <w:top w:val="outset" w:sz="6" w:space="0" w:color="auto"/>
+              <w:left w:val="outset" w:sz="6" w:space="0" w:color="auto"/>
+              <w:bottom w:val="outset" w:sz="6" w:space="0" w:color="auto"/>
+              <w:right w:val="outset" w:sz="6" w:space="0" w:color="auto"/>
+            </w:tcBorders>
+            <w:shd w:val="clear" w:color="auto" w:fill="F8F8FF"/>
+            <w:vAlign w:val="center"/>
+            <w:hideMark/>
+          </w:tcPr>
+          <w:p>
+            <w:pPr>
+              <w:spacing w:after="0" w:line="240" w:lineRule="auto"/>
+              <w:rPr>
+                <w:rFonts w:ascii="Courier" w:eastAsia="Times New Roman" w:hAnsi="Courier" w:cs="Arial"/>
+                <w:color w:val="000040"/>
+                <w:sz w:val="21"/>
+                <w:szCs w:val="21"/>
+                <w:lang w:eastAsia="de-DE"/>
+              </w:rPr>
+            </w:pPr>
+            <w:r>
+              <w:rPr>
+                <w:rFonts w:ascii="Courier" w:eastAsia="Times New Roman" w:hAnsi="Courier" w:cs="Arial"/>
+                <w:color w:val="000040"/>
+                <w:sz w:val="21"/>
+                <w:szCs w:val="21"/>
+                <w:lang w:eastAsia="de-DE"/>
+              </w:rPr>
+              <w:t>g</w:t>
+            </w:r>
+          </w:p>
+        </w:tc>
+        <w:tc>
+          <w:tcPr>
+            <w:tcW w:w="0" w:type="auto"/>
+            <w:tcBorders>
+              <w:top w:val="outset" w:sz="6" w:space="0" w:color="auto"/>
+              <w:left w:val="outset" w:sz="6" w:space="0" w:color="auto"/>
+              <w:bottom w:val="outset" w:sz="6" w:space="0" w:color="auto"/>
+              <w:right w:val="outset" w:sz="6" w:space="0" w:color="auto"/>
+            </w:tcBorders>
+            <w:shd w:val="clear" w:color="auto" w:fill="FFFFFF"/>
+            <w:vAlign w:val="center"/>
+            <w:hideMark/>
+          </w:tcPr>
+          <w:p>
+            <w:pPr>
+              <w:spacing w:after="0" w:line="240" w:lineRule="auto"/>
+              <w:rPr>
+                <w:rFonts w:ascii="Arial" w:eastAsia="Times New Roman" w:hAnsi="Arial" w:cs="Arial"/>
+                <w:color w:val="252525"/>
+                <w:sz w:val="21"/>
+                <w:szCs w:val="21"/>
+                <w:lang w:eastAsia="de-DE"/>
+              </w:rPr>
+            </w:pPr>
+            <w:r>
+              <w:rPr>
+                <w:rFonts w:ascii="Arial" w:eastAsia="Times New Roman" w:hAnsi="Arial" w:cs="Arial"/>
+                <w:color w:val="252525"/>
+                <w:sz w:val="21"/>
+                <w:szCs w:val="21"/>
+                <w:lang w:eastAsia="de-DE"/>
+              </w:rPr>
+              <w:t>'green light' for a signal, no priority - vehicles may pass the junction if no vehicle uses a higher priorised foe stream, otherwise they decelerate for letting it pass</w:t>
+            </w:r>
+          </w:p>
+        </w:tc>
+      </w:tr>
+      <w:tr>
+        <w:trPr>
+          <w:tblCellSpacing w:w="0" w:type="dxa"/>
+          <w:jc w:val="center"/>
+        </w:trPr>
+        <w:tc>
+          <w:tcPr>
+            <w:tcW w:w="0" w:type="auto"/>
+            <w:tcBorders>
+              <w:top w:val="outset" w:sz="6" w:space="0" w:color="auto"/>
+              <w:left w:val="outset" w:sz="6" w:space="0" w:color="auto"/>
+              <w:bottom w:val="outset" w:sz="6" w:space="0" w:color="auto"/>
+              <w:right w:val="outset" w:sz="6" w:space="0" w:color="auto"/>
+            </w:tcBorders>
+            <w:shd w:val="clear" w:color="auto" w:fill="F8F8FF"/>
+            <w:vAlign w:val="center"/>
+            <w:hideMark/>
+          </w:tcPr>
+          <w:p>
+            <w:pPr>
+              <w:spacing w:after="0" w:line="240" w:lineRule="auto"/>
+              <w:rPr>
+                <w:rFonts w:ascii="Courier" w:eastAsia="Times New Roman" w:hAnsi="Courier" w:cs="Arial"/>
+                <w:color w:val="000040"/>
+                <w:sz w:val="21"/>
+                <w:szCs w:val="21"/>
+                <w:lang w:eastAsia="de-DE"/>
+              </w:rPr>
+            </w:pPr>
+            <w:r>
+              <w:rPr>
+                <w:rFonts w:ascii="Courier" w:eastAsia="Times New Roman" w:hAnsi="Courier" w:cs="Arial"/>
+                <w:color w:val="000040"/>
+                <w:sz w:val="21"/>
+                <w:szCs w:val="21"/>
+                <w:lang w:eastAsia="de-DE"/>
+              </w:rPr>
+              <w:t>G</w:t>
+            </w:r>
+          </w:p>
+        </w:tc>
+        <w:tc>
+          <w:tcPr>
+            <w:tcW w:w="0" w:type="auto"/>
+            <w:tcBorders>
+              <w:top w:val="outset" w:sz="6" w:space="0" w:color="auto"/>
+              <w:left w:val="outset" w:sz="6" w:space="0" w:color="auto"/>
+              <w:bottom w:val="outset" w:sz="6" w:space="0" w:color="auto"/>
+              <w:right w:val="outset" w:sz="6" w:space="0" w:color="auto"/>
+            </w:tcBorders>
+            <w:shd w:val="clear" w:color="auto" w:fill="FFFFFF"/>
+            <w:vAlign w:val="center"/>
+            <w:hideMark/>
+          </w:tcPr>
+          <w:p>
+            <w:pPr>
+              <w:spacing w:after="0" w:line="240" w:lineRule="auto"/>
+              <w:rPr>
+                <w:rFonts w:ascii="Arial" w:eastAsia="Times New Roman" w:hAnsi="Arial" w:cs="Arial"/>
+                <w:color w:val="252525"/>
+                <w:sz w:val="21"/>
+                <w:szCs w:val="21"/>
+                <w:lang w:eastAsia="de-DE"/>
+              </w:rPr>
+            </w:pPr>
+            <w:r>
+              <w:rPr>
+                <w:rFonts w:ascii="Arial" w:eastAsia="Times New Roman" w:hAnsi="Arial" w:cs="Arial"/>
+                <w:color w:val="252525"/>
+                <w:sz w:val="21"/>
+                <w:szCs w:val="21"/>
+                <w:lang w:eastAsia="de-DE"/>
+              </w:rPr>
+              <w:t>'green light' for a signal, priority - vehicles may pass the junction</w:t>
+            </w:r>
+          </w:p>
+        </w:tc>
+      </w:tr>
+      <w:tr>
+        <w:trPr>
+          <w:tblCellSpacing w:w="0" w:type="dxa"/>
+          <w:jc w:val="center"/>
+        </w:trPr>
+        <w:tc>
+          <w:tcPr>
+            <w:tcW w:w="0" w:type="auto"/>
+            <w:tcBorders>
+              <w:top w:val="outset" w:sz="6" w:space="0" w:color="auto"/>
+              <w:left w:val="outset" w:sz="6" w:space="0" w:color="auto"/>
+              <w:bottom w:val="outset" w:sz="6" w:space="0" w:color="auto"/>
+              <w:right w:val="outset" w:sz="6" w:space="0" w:color="auto"/>
+            </w:tcBorders>
+            <w:shd w:val="clear" w:color="auto" w:fill="F8F8FF"/>
+            <w:vAlign w:val="center"/>
+            <w:hideMark/>
+          </w:tcPr>
+          <w:p>
+            <w:pPr>
+              <w:spacing w:after="0" w:line="240" w:lineRule="auto"/>
+              <w:rPr>
+                <w:rFonts w:ascii="Courier" w:eastAsia="Times New Roman" w:hAnsi="Courier" w:cs="Arial"/>
+                <w:color w:val="000040"/>
+                <w:sz w:val="21"/>
+                <w:szCs w:val="21"/>
+                <w:lang w:eastAsia="de-DE"/>
+              </w:rPr>
+            </w:pPr>
+            <w:r>
+              <w:rPr>
+                <w:rFonts w:ascii="Courier" w:eastAsia="Times New Roman" w:hAnsi="Courier" w:cs="Arial"/>
+                <w:color w:val="000040"/>
+                <w:sz w:val="21"/>
+                <w:szCs w:val="21"/>
+                <w:lang w:eastAsia="de-DE"/>
+              </w:rPr>
+              <w:t>u</w:t>
+            </w:r>
+          </w:p>
+        </w:tc>
+        <w:tc>
+          <w:tcPr>
+            <w:tcW w:w="0" w:type="auto"/>
+            <w:tcBorders>
+              <w:top w:val="outset" w:sz="6" w:space="0" w:color="auto"/>
+              <w:left w:val="outset" w:sz="6" w:space="0" w:color="auto"/>
+              <w:bottom w:val="outset" w:sz="6" w:space="0" w:color="auto"/>
+              <w:right w:val="outset" w:sz="6" w:space="0" w:color="auto"/>
+            </w:tcBorders>
+            <w:shd w:val="clear" w:color="auto" w:fill="FFFFFF"/>
+            <w:vAlign w:val="center"/>
+            <w:hideMark/>
+          </w:tcPr>
+          <w:p>
+            <w:pPr>
+              <w:spacing w:after="0" w:line="240" w:lineRule="auto"/>
+              <w:rPr>
+                <w:rFonts w:ascii="Arial" w:eastAsia="Times New Roman" w:hAnsi="Arial" w:cs="Arial"/>
+                <w:color w:val="252525"/>
+                <w:sz w:val="21"/>
+                <w:szCs w:val="21"/>
+                <w:lang w:eastAsia="de-DE"/>
+              </w:rPr>
+            </w:pPr>
+            <w:r>
+              <w:rPr>
+                <w:rFonts w:ascii="Arial" w:eastAsia="Times New Roman" w:hAnsi="Arial" w:cs="Arial"/>
+                <w:color w:val="252525"/>
+                <w:sz w:val="21"/>
+                <w:szCs w:val="21"/>
+                <w:lang w:eastAsia="de-DE"/>
+              </w:rPr>
+              <w:t>'red+yellow light' for a signal, may be used to indicate upcoming green phase but vehicles may not drive yet (shown as orange in the gui)</w:t>
+            </w:r>
+          </w:p>
+        </w:tc>
+      </w:tr>
+      <w:tr>
+        <w:trPr>
+          <w:tblCellSpacing w:w="0" w:type="dxa"/>
+          <w:jc w:val="center"/>
+        </w:trPr>
+        <w:tc>
+          <w:tcPr>
+            <w:tcW w:w="0" w:type="auto"/>
+            <w:tcBorders>
+              <w:top w:val="outset" w:sz="6" w:space="0" w:color="auto"/>
+              <w:left w:val="outset" w:sz="6" w:space="0" w:color="auto"/>
+              <w:bottom w:val="outset" w:sz="6" w:space="0" w:color="auto"/>
+              <w:right w:val="outset" w:sz="6" w:space="0" w:color="auto"/>
+            </w:tcBorders>
+            <w:shd w:val="clear" w:color="auto" w:fill="F8F8FF"/>
+            <w:vAlign w:val="center"/>
+            <w:hideMark/>
+          </w:tcPr>
+          <w:p>
+            <w:pPr>
+              <w:spacing w:after="0" w:line="240" w:lineRule="auto"/>
+              <w:rPr>
+                <w:rFonts w:ascii="Courier" w:eastAsia="Times New Roman" w:hAnsi="Courier" w:cs="Arial"/>
+                <w:color w:val="000040"/>
+                <w:sz w:val="21"/>
+                <w:szCs w:val="21"/>
+                <w:lang w:eastAsia="de-DE"/>
+              </w:rPr>
+            </w:pPr>
+            <w:r>
+              <w:rPr>
+                <w:rFonts w:ascii="Courier" w:eastAsia="Times New Roman" w:hAnsi="Courier" w:cs="Arial"/>
+                <w:color w:val="000040"/>
+                <w:sz w:val="21"/>
+                <w:szCs w:val="21"/>
+                <w:lang w:eastAsia="de-DE"/>
+              </w:rPr>
+              <w:t>o</w:t>
+            </w:r>
+          </w:p>
+        </w:tc>
+        <w:tc>
+          <w:tcPr>
+            <w:tcW w:w="0" w:type="auto"/>
+            <w:tcBorders>
+              <w:top w:val="outset" w:sz="6" w:space="0" w:color="auto"/>
+              <w:left w:val="outset" w:sz="6" w:space="0" w:color="auto"/>
+              <w:bottom w:val="outset" w:sz="6" w:space="0" w:color="auto"/>
+              <w:right w:val="outset" w:sz="6" w:space="0" w:color="auto"/>
+            </w:tcBorders>
+            <w:shd w:val="clear" w:color="auto" w:fill="FFFFFF"/>
+            <w:vAlign w:val="center"/>
+            <w:hideMark/>
+          </w:tcPr>
+          <w:p>
+            <w:pPr>
+              <w:spacing w:after="0" w:line="240" w:lineRule="auto"/>
+              <w:rPr>
+                <w:rFonts w:ascii="Arial" w:eastAsia="Times New Roman" w:hAnsi="Arial" w:cs="Arial"/>
+                <w:color w:val="252525"/>
+                <w:sz w:val="21"/>
+                <w:szCs w:val="21"/>
+                <w:lang w:eastAsia="de-DE"/>
+              </w:rPr>
+            </w:pPr>
+            <w:r>
+              <w:rPr>
+                <w:rFonts w:ascii="Arial" w:eastAsia="Times New Roman" w:hAnsi="Arial" w:cs="Arial"/>
+                <w:color w:val="252525"/>
+                <w:sz w:val="21"/>
+                <w:szCs w:val="21"/>
+                <w:lang w:eastAsia="de-DE"/>
+              </w:rPr>
+              <w:t>'off - blinking' signal is switched off, blinking light indicates vehicles have to yield</w:t>
+            </w:r>
+          </w:p>
+        </w:tc>
+      </w:tr>
+      <w:tr>
+        <w:trPr>
+          <w:tblCellSpacing w:w="0" w:type="dxa"/>
+          <w:jc w:val="center"/>
+        </w:trPr>
+        <w:tc>
+          <w:tcPr>
+            <w:tcW w:w="0" w:type="auto"/>
+            <w:tcBorders>
+              <w:top w:val="outset" w:sz="6" w:space="0" w:color="auto"/>
+              <w:left w:val="outset" w:sz="6" w:space="0" w:color="auto"/>
+              <w:bottom w:val="outset" w:sz="6" w:space="0" w:color="auto"/>
+              <w:right w:val="outset" w:sz="6" w:space="0" w:color="auto"/>
+            </w:tcBorders>
+            <w:shd w:val="clear" w:color="auto" w:fill="F8F8FF"/>
+            <w:vAlign w:val="center"/>
+            <w:hideMark/>
+          </w:tcPr>
+          <w:p>
+            <w:pPr>
+              <w:spacing w:after="0" w:line="240" w:lineRule="auto"/>
+              <w:rPr>
+                <w:rFonts w:ascii="Courier" w:eastAsia="Times New Roman" w:hAnsi="Courier" w:cs="Arial"/>
+                <w:color w:val="000040"/>
+                <w:sz w:val="21"/>
+                <w:szCs w:val="21"/>
+                <w:lang w:eastAsia="de-DE"/>
+              </w:rPr>
+            </w:pPr>
+            <w:r>
+              <w:rPr>
+                <w:rFonts w:ascii="Courier" w:eastAsia="Times New Roman" w:hAnsi="Courier" w:cs="Arial"/>
+                <w:color w:val="000040"/>
+                <w:sz w:val="21"/>
+                <w:szCs w:val="21"/>
+                <w:lang w:eastAsia="de-DE"/>
+              </w:rPr>
+              <w:t>O</w:t>
+            </w:r>
+          </w:p>
+        </w:tc>
+        <w:tc>
+          <w:tcPr>
+            <w:tcW w:w="0" w:type="auto"/>
+            <w:tcBorders>
+              <w:top w:val="outset" w:sz="6" w:space="0" w:color="auto"/>
+              <w:left w:val="outset" w:sz="6" w:space="0" w:color="auto"/>
+              <w:bottom w:val="outset" w:sz="6" w:space="0" w:color="auto"/>
+              <w:right w:val="outset" w:sz="6" w:space="0" w:color="auto"/>
+            </w:tcBorders>
+            <w:shd w:val="clear" w:color="auto" w:fill="FFFFFF"/>
+            <w:vAlign w:val="center"/>
+            <w:hideMark/>
+          </w:tcPr>
+          <w:p>
+            <w:pPr>
+              <w:spacing w:after="0" w:line="240" w:lineRule="auto"/>
+              <w:rPr>
+                <w:rFonts w:ascii="Arial" w:eastAsia="Times New Roman" w:hAnsi="Arial" w:cs="Arial"/>
+                <w:color w:val="252525"/>
+                <w:sz w:val="21"/>
+                <w:szCs w:val="21"/>
+                <w:lang w:eastAsia="de-DE"/>
+              </w:rPr>
+            </w:pPr>
+            <w:r>
+              <w:rPr>
+                <w:rFonts w:ascii="Arial" w:eastAsia="Times New Roman" w:hAnsi="Arial" w:cs="Arial"/>
+                <w:color w:val="252525"/>
+                <w:sz w:val="21"/>
+                <w:szCs w:val="21"/>
+                <w:lang w:eastAsia="de-DE"/>
+              </w:rPr>
+              <w:t>'off - no signal' signal is switched off, vehicles have the right of way</w:t>
+            </w:r>
+          </w:p>
+        </w:tc>
+      </w:tr>
+    </w:tbl>
+    <w:p/>
     <w:sectPr>
       <w:pgSz w:w="11906" w:h="16838"/>
       <w:pgMar w:top="1417" w:right="1417" w:bottom="1134" w:left="1417" w:header="708" w:footer="708" w:gutter="0"/>

</xml_diff>

<commit_message>
shell scripts added clusters new switched state space to average of edges
</commit_message>
<xml_diff>
--- a/project 5/implementation-notes.docx
+++ b/project 5/implementation-notes.docx
@@ -57,7 +57,7 @@
           <w:color w:val="333333"/>
           <w:sz w:val="30"/>
           <w:szCs w:val="30"/>
-          <w:shd w:fill="FFFFFF" w:val="clear"/>
+          <w:highlight w:val="white"/>
         </w:rPr>
         <w:t xml:space="preserve">OpenAI Gym - </w:t>
       </w:r>
@@ -82,7 +82,7 @@
           <w:color w:val="333333"/>
           <w:sz w:val="30"/>
           <w:szCs w:val="30"/>
-          <w:shd w:fill="FFFFFF" w:val="clear"/>
+          <w:highlight w:val="white"/>
         </w:rPr>
       </w:pPr>
       <w:r>
@@ -91,7 +91,7 @@
           <w:color w:val="333333"/>
           <w:sz w:val="30"/>
           <w:szCs w:val="30"/>
-          <w:shd w:fill="FFFFFF" w:val="clear"/>
+          <w:highlight w:val="white"/>
         </w:rPr>
       </w:r>
     </w:p>
@@ -106,7 +106,7 @@
           <w:color w:val="333333"/>
           <w:sz w:val="30"/>
           <w:szCs w:val="30"/>
-          <w:shd w:fill="FFFFFF" w:val="clear"/>
+          <w:highlight w:val="white"/>
         </w:rPr>
         <w:t xml:space="preserve">Good articel kerasrl: </w:t>
       </w:r>
@@ -131,7 +131,7 @@
           <w:color w:val="333333"/>
           <w:sz w:val="30"/>
           <w:szCs w:val="30"/>
-          <w:shd w:fill="FFFFFF" w:val="clear"/>
+          <w:highlight w:val="white"/>
         </w:rPr>
       </w:pPr>
       <w:r>
@@ -140,7 +140,7 @@
           <w:color w:val="333333"/>
           <w:sz w:val="30"/>
           <w:szCs w:val="30"/>
-          <w:shd w:fill="FFFFFF" w:val="clear"/>
+          <w:highlight w:val="white"/>
         </w:rPr>
       </w:r>
     </w:p>
@@ -155,7 +155,7 @@
           <w:color w:val="333333"/>
           <w:sz w:val="30"/>
           <w:szCs w:val="30"/>
-          <w:shd w:fill="FFFFFF" w:val="clear"/>
+          <w:highlight w:val="white"/>
         </w:rPr>
         <w:t xml:space="preserve">Traffic light sim: </w:t>
       </w:r>
@@ -243,11 +243,10 @@
           <w:bottom w:w="15" w:type="dxa"/>
           <w:right w:w="15" w:type="dxa"/>
         </w:tblCellMar>
-        <w:tblLook w:val="04a0" w:noVBand="1" w:noHBand="0" w:lastColumn="0" w:firstColumn="1" w:lastRow="0" w:firstRow="1"/>
       </w:tblPr>
       <w:tblGrid>
         <w:gridCol w:w="1043"/>
-        <w:gridCol w:w="6213"/>
+        <w:gridCol w:w="6214"/>
       </w:tblGrid>
       <w:tr>
         <w:trPr/>
@@ -262,7 +261,7 @@
               <w:insideH w:val="outset" w:sz="6" w:space="0" w:color="00000A"/>
               <w:insideV w:val="outset" w:sz="6" w:space="0" w:color="00000A"/>
             </w:tcBorders>
-            <w:shd w:color="auto" w:fill="DDDDFF" w:val="clear"/>
+            <w:shd w:fill="DDDDFF" w:val="clear"/>
             <w:tcMar>
               <w:left w:w="-22" w:type="dxa"/>
             </w:tcMar>
@@ -300,7 +299,7 @@
         </w:tc>
         <w:tc>
           <w:tcPr>
-            <w:tcW w:w="6213" w:type="dxa"/>
+            <w:tcW w:w="6214" w:type="dxa"/>
             <w:tcBorders>
               <w:top w:val="outset" w:sz="6" w:space="0" w:color="00000A"/>
               <w:left w:val="outset" w:sz="6" w:space="0" w:color="00000A"/>
@@ -309,7 +308,7 @@
               <w:insideH w:val="outset" w:sz="6" w:space="0" w:color="00000A"/>
               <w:insideV w:val="outset" w:sz="6" w:space="0" w:color="00000A"/>
             </w:tcBorders>
-            <w:shd w:color="auto" w:fill="DDDDFF" w:val="clear"/>
+            <w:shd w:fill="DDDDFF" w:val="clear"/>
             <w:tcMar>
               <w:left w:w="-22" w:type="dxa"/>
             </w:tcMar>
@@ -359,7 +358,7 @@
               <w:insideH w:val="outset" w:sz="6" w:space="0" w:color="00000A"/>
               <w:insideV w:val="outset" w:sz="6" w:space="0" w:color="00000A"/>
             </w:tcBorders>
-            <w:shd w:color="auto" w:fill="F8F8FF" w:val="clear"/>
+            <w:shd w:fill="F8F8FF" w:val="clear"/>
             <w:tcMar>
               <w:left w:w="-22" w:type="dxa"/>
             </w:tcMar>
@@ -391,7 +390,7 @@
         </w:tc>
         <w:tc>
           <w:tcPr>
-            <w:tcW w:w="6213" w:type="dxa"/>
+            <w:tcW w:w="6214" w:type="dxa"/>
             <w:tcBorders>
               <w:top w:val="outset" w:sz="6" w:space="0" w:color="00000A"/>
               <w:left w:val="outset" w:sz="6" w:space="0" w:color="00000A"/>
@@ -400,7 +399,7 @@
               <w:insideH w:val="outset" w:sz="6" w:space="0" w:color="00000A"/>
               <w:insideV w:val="outset" w:sz="6" w:space="0" w:color="00000A"/>
             </w:tcBorders>
-            <w:shd w:color="auto" w:fill="FFFFFF" w:val="clear"/>
+            <w:shd w:fill="FFFFFF" w:val="clear"/>
             <w:tcMar>
               <w:left w:w="-22" w:type="dxa"/>
             </w:tcMar>
@@ -444,7 +443,7 @@
               <w:insideH w:val="outset" w:sz="6" w:space="0" w:color="00000A"/>
               <w:insideV w:val="outset" w:sz="6" w:space="0" w:color="00000A"/>
             </w:tcBorders>
-            <w:shd w:color="auto" w:fill="F8F8FF" w:val="clear"/>
+            <w:shd w:fill="F8F8FF" w:val="clear"/>
             <w:tcMar>
               <w:left w:w="-22" w:type="dxa"/>
             </w:tcMar>
@@ -476,7 +475,7 @@
         </w:tc>
         <w:tc>
           <w:tcPr>
-            <w:tcW w:w="6213" w:type="dxa"/>
+            <w:tcW w:w="6214" w:type="dxa"/>
             <w:tcBorders>
               <w:top w:val="outset" w:sz="6" w:space="0" w:color="00000A"/>
               <w:left w:val="outset" w:sz="6" w:space="0" w:color="00000A"/>
@@ -485,7 +484,7 @@
               <w:insideH w:val="outset" w:sz="6" w:space="0" w:color="00000A"/>
               <w:insideV w:val="outset" w:sz="6" w:space="0" w:color="00000A"/>
             </w:tcBorders>
-            <w:shd w:color="auto" w:fill="FFFFFF" w:val="clear"/>
+            <w:shd w:fill="FFFFFF" w:val="clear"/>
             <w:tcMar>
               <w:left w:w="-22" w:type="dxa"/>
             </w:tcMar>
@@ -529,7 +528,7 @@
               <w:insideH w:val="outset" w:sz="6" w:space="0" w:color="00000A"/>
               <w:insideV w:val="outset" w:sz="6" w:space="0" w:color="00000A"/>
             </w:tcBorders>
-            <w:shd w:color="auto" w:fill="F8F8FF" w:val="clear"/>
+            <w:shd w:fill="F8F8FF" w:val="clear"/>
             <w:tcMar>
               <w:left w:w="-22" w:type="dxa"/>
             </w:tcMar>
@@ -561,7 +560,7 @@
         </w:tc>
         <w:tc>
           <w:tcPr>
-            <w:tcW w:w="6213" w:type="dxa"/>
+            <w:tcW w:w="6214" w:type="dxa"/>
             <w:tcBorders>
               <w:top w:val="outset" w:sz="6" w:space="0" w:color="00000A"/>
               <w:left w:val="outset" w:sz="6" w:space="0" w:color="00000A"/>
@@ -570,7 +569,7 @@
               <w:insideH w:val="outset" w:sz="6" w:space="0" w:color="00000A"/>
               <w:insideV w:val="outset" w:sz="6" w:space="0" w:color="00000A"/>
             </w:tcBorders>
-            <w:shd w:color="auto" w:fill="FFFFFF" w:val="clear"/>
+            <w:shd w:fill="FFFFFF" w:val="clear"/>
             <w:tcMar>
               <w:left w:w="-22" w:type="dxa"/>
             </w:tcMar>
@@ -614,7 +613,7 @@
               <w:insideH w:val="outset" w:sz="6" w:space="0" w:color="00000A"/>
               <w:insideV w:val="outset" w:sz="6" w:space="0" w:color="00000A"/>
             </w:tcBorders>
-            <w:shd w:color="auto" w:fill="F8F8FF" w:val="clear"/>
+            <w:shd w:fill="F8F8FF" w:val="clear"/>
             <w:tcMar>
               <w:left w:w="-22" w:type="dxa"/>
             </w:tcMar>
@@ -646,7 +645,7 @@
         </w:tc>
         <w:tc>
           <w:tcPr>
-            <w:tcW w:w="6213" w:type="dxa"/>
+            <w:tcW w:w="6214" w:type="dxa"/>
             <w:tcBorders>
               <w:top w:val="outset" w:sz="6" w:space="0" w:color="00000A"/>
               <w:left w:val="outset" w:sz="6" w:space="0" w:color="00000A"/>
@@ -655,7 +654,7 @@
               <w:insideH w:val="outset" w:sz="6" w:space="0" w:color="00000A"/>
               <w:insideV w:val="outset" w:sz="6" w:space="0" w:color="00000A"/>
             </w:tcBorders>
-            <w:shd w:color="auto" w:fill="FFFFFF" w:val="clear"/>
+            <w:shd w:fill="FFFFFF" w:val="clear"/>
             <w:tcMar>
               <w:left w:w="-22" w:type="dxa"/>
             </w:tcMar>
@@ -699,7 +698,7 @@
               <w:insideH w:val="outset" w:sz="6" w:space="0" w:color="00000A"/>
               <w:insideV w:val="outset" w:sz="6" w:space="0" w:color="00000A"/>
             </w:tcBorders>
-            <w:shd w:color="auto" w:fill="F8F8FF" w:val="clear"/>
+            <w:shd w:fill="F8F8FF" w:val="clear"/>
             <w:tcMar>
               <w:left w:w="-22" w:type="dxa"/>
             </w:tcMar>
@@ -731,7 +730,7 @@
         </w:tc>
         <w:tc>
           <w:tcPr>
-            <w:tcW w:w="6213" w:type="dxa"/>
+            <w:tcW w:w="6214" w:type="dxa"/>
             <w:tcBorders>
               <w:top w:val="outset" w:sz="6" w:space="0" w:color="00000A"/>
               <w:left w:val="outset" w:sz="6" w:space="0" w:color="00000A"/>
@@ -740,7 +739,7 @@
               <w:insideH w:val="outset" w:sz="6" w:space="0" w:color="00000A"/>
               <w:insideV w:val="outset" w:sz="6" w:space="0" w:color="00000A"/>
             </w:tcBorders>
-            <w:shd w:color="auto" w:fill="FFFFFF" w:val="clear"/>
+            <w:shd w:fill="FFFFFF" w:val="clear"/>
             <w:tcMar>
               <w:left w:w="-22" w:type="dxa"/>
             </w:tcMar>
@@ -784,7 +783,7 @@
               <w:insideH w:val="outset" w:sz="6" w:space="0" w:color="00000A"/>
               <w:insideV w:val="outset" w:sz="6" w:space="0" w:color="00000A"/>
             </w:tcBorders>
-            <w:shd w:color="auto" w:fill="F8F8FF" w:val="clear"/>
+            <w:shd w:fill="F8F8FF" w:val="clear"/>
             <w:tcMar>
               <w:left w:w="-22" w:type="dxa"/>
             </w:tcMar>
@@ -816,7 +815,7 @@
         </w:tc>
         <w:tc>
           <w:tcPr>
-            <w:tcW w:w="6213" w:type="dxa"/>
+            <w:tcW w:w="6214" w:type="dxa"/>
             <w:tcBorders>
               <w:top w:val="outset" w:sz="6" w:space="0" w:color="00000A"/>
               <w:left w:val="outset" w:sz="6" w:space="0" w:color="00000A"/>
@@ -825,7 +824,7 @@
               <w:insideH w:val="outset" w:sz="6" w:space="0" w:color="00000A"/>
               <w:insideV w:val="outset" w:sz="6" w:space="0" w:color="00000A"/>
             </w:tcBorders>
-            <w:shd w:color="auto" w:fill="FFFFFF" w:val="clear"/>
+            <w:shd w:fill="FFFFFF" w:val="clear"/>
             <w:tcMar>
               <w:left w:w="-22" w:type="dxa"/>
             </w:tcMar>
@@ -869,7 +868,7 @@
               <w:insideH w:val="outset" w:sz="6" w:space="0" w:color="00000A"/>
               <w:insideV w:val="outset" w:sz="6" w:space="0" w:color="00000A"/>
             </w:tcBorders>
-            <w:shd w:color="auto" w:fill="F8F8FF" w:val="clear"/>
+            <w:shd w:fill="F8F8FF" w:val="clear"/>
             <w:tcMar>
               <w:left w:w="-22" w:type="dxa"/>
             </w:tcMar>
@@ -901,7 +900,7 @@
         </w:tc>
         <w:tc>
           <w:tcPr>
-            <w:tcW w:w="6213" w:type="dxa"/>
+            <w:tcW w:w="6214" w:type="dxa"/>
             <w:tcBorders>
               <w:top w:val="outset" w:sz="6" w:space="0" w:color="00000A"/>
               <w:left w:val="outset" w:sz="6" w:space="0" w:color="00000A"/>
@@ -910,7 +909,7 @@
               <w:insideH w:val="outset" w:sz="6" w:space="0" w:color="00000A"/>
               <w:insideV w:val="outset" w:sz="6" w:space="0" w:color="00000A"/>
             </w:tcBorders>
-            <w:shd w:color="auto" w:fill="FFFFFF" w:val="clear"/>
+            <w:shd w:fill="FFFFFF" w:val="clear"/>
             <w:tcMar>
               <w:left w:w="-22" w:type="dxa"/>
             </w:tcMar>
@@ -1046,7 +1045,15 @@
       </w:pPr>
       <w:r>
         <w:rPr/>
-        <w:t>Convert to readable data with: netconvert -s rilsa1.net.xml --plain-output-prefix</w:t>
+        <w:t xml:space="preserve">Convert to readable data with: </w:t>
+      </w:r>
+      <w:bookmarkStart w:id="0" w:name="__DdeLink__481_794623714"/>
+      <w:bookmarkStart w:id="1" w:name="__DdeLink__479_794623714"/>
+      <w:bookmarkEnd w:id="0"/>
+      <w:bookmarkEnd w:id="1"/>
+      <w:r>
+        <w:rPr/>
+        <w:t>netconvert -s rilsa1.net.xml --plain-output-prefix</w:t>
       </w:r>
     </w:p>
     <w:p>
@@ -1084,16 +1091,10 @@
           <w:ilvl w:val="0"/>
           <w:numId w:val="1"/>
         </w:numPr>
-        <w:shd w:val="clear" w:color="auto" w:fill="FFFFFF"/>
-        <w:spacing w:lineRule="auto" w:line="240" w:beforeAutospacing="1" w:after="24"/>
-        <w:ind w:left="384" w:hanging="360"/>
-        <w:rPr>
-          <w:rFonts w:ascii="Arial" w:hAnsi="Arial" w:eastAsia="Times New Roman" w:cs="Arial"/>
-          <w:color w:val="252525"/>
-          <w:sz w:val="21"/>
-          <w:szCs w:val="21"/>
-          <w:lang w:eastAsia="de-DE"/>
-        </w:rPr>
+        <w:shd w:fill="FFFFFF" w:val="clear"/>
+        <w:spacing w:lineRule="auto" w:line="240" w:before="280" w:after="24"/>
+        <w:ind w:left="384" w:right="0" w:hanging="360"/>
+        <w:rPr/>
       </w:pPr>
       <w:r>
         <w:rPr>
@@ -1101,7 +1102,7 @@
           <w:color w:val="000040"/>
           <w:sz w:val="21"/>
           <w:szCs w:val="21"/>
-          <w:shd w:fill="F8F8FF" w:val="clear"/>
+          <w:highlight w:val="blue"/>
           <w:lang w:eastAsia="de-DE"/>
         </w:rPr>
         <w:t>traffic_light</w:t>
@@ -1173,6 +1174,40 @@
       </w:pPr>
       <w:r>
         <w:rPr/>
+        <w:t>wrote shell scripts to run sumo</w:t>
+      </w:r>
+    </w:p>
+    <w:p>
+      <w:pPr>
+        <w:pStyle w:val="Normal"/>
+        <w:spacing w:before="0" w:after="160"/>
+        <w:rPr/>
+      </w:pPr>
+      <w:r>
+        <w:rPr/>
+        <w:t>with script.sh 2&gt;&amp;1 | tee log.file</w:t>
+      </w:r>
+    </w:p>
+    <w:p>
+      <w:pPr>
+        <w:pStyle w:val="Normal"/>
+        <w:spacing w:before="0" w:after="160"/>
+        <w:rPr/>
+      </w:pPr>
+      <w:r>
+        <w:rPr/>
+        <w:t>modded the lust and cgn scenario files</w:t>
+      </w:r>
+    </w:p>
+    <w:p>
+      <w:pPr>
+        <w:pStyle w:val="Normal"/>
+        <w:spacing w:before="0" w:after="160"/>
+        <w:rPr/>
+      </w:pPr>
+      <w:r>
+        <w:rPr/>
+        <w:t>lust to start from 20k and cgn to print full statistics</w:t>
       </w:r>
     </w:p>
     <w:sectPr>
@@ -1205,6 +1240,7 @@
       <w:rPr>
         <w:rFonts w:ascii="Symbol" w:hAnsi="Symbol" w:cs="Symbol" w:hint="default"/>
         <w:sz w:val="21"/>
+        <w:rFonts w:cs="Symbol"/>
       </w:rPr>
     </w:lvl>
     <w:lvl w:ilvl="1">
@@ -1221,6 +1257,7 @@
       <w:rPr>
         <w:rFonts w:ascii="Symbol" w:hAnsi="Symbol" w:cs="Symbol" w:hint="default"/>
         <w:sz w:val="20"/>
+        <w:rFonts w:cs="Symbol"/>
       </w:rPr>
     </w:lvl>
     <w:lvl w:ilvl="2">
@@ -1237,6 +1274,7 @@
       <w:rPr>
         <w:rFonts w:ascii="Symbol" w:hAnsi="Symbol" w:cs="Symbol" w:hint="default"/>
         <w:sz w:val="20"/>
+        <w:rFonts w:cs="Symbol"/>
       </w:rPr>
     </w:lvl>
     <w:lvl w:ilvl="3">
@@ -1253,6 +1291,7 @@
       <w:rPr>
         <w:rFonts w:ascii="Symbol" w:hAnsi="Symbol" w:cs="Symbol" w:hint="default"/>
         <w:sz w:val="20"/>
+        <w:rFonts w:cs="Symbol"/>
       </w:rPr>
     </w:lvl>
     <w:lvl w:ilvl="4">
@@ -1269,6 +1308,7 @@
       <w:rPr>
         <w:rFonts w:ascii="Symbol" w:hAnsi="Symbol" w:cs="Symbol" w:hint="default"/>
         <w:sz w:val="20"/>
+        <w:rFonts w:cs="Symbol"/>
       </w:rPr>
     </w:lvl>
     <w:lvl w:ilvl="5">
@@ -1285,6 +1325,7 @@
       <w:rPr>
         <w:rFonts w:ascii="Symbol" w:hAnsi="Symbol" w:cs="Symbol" w:hint="default"/>
         <w:sz w:val="20"/>
+        <w:rFonts w:cs="Symbol"/>
       </w:rPr>
     </w:lvl>
     <w:lvl w:ilvl="6">
@@ -1301,6 +1342,7 @@
       <w:rPr>
         <w:rFonts w:ascii="Symbol" w:hAnsi="Symbol" w:cs="Symbol" w:hint="default"/>
         <w:sz w:val="20"/>
+        <w:rFonts w:cs="Symbol"/>
       </w:rPr>
     </w:lvl>
     <w:lvl w:ilvl="7">
@@ -1317,6 +1359,7 @@
       <w:rPr>
         <w:rFonts w:ascii="Symbol" w:hAnsi="Symbol" w:cs="Symbol" w:hint="default"/>
         <w:sz w:val="20"/>
+        <w:rFonts w:cs="Symbol"/>
       </w:rPr>
     </w:lvl>
     <w:lvl w:ilvl="8">
@@ -1333,6 +1376,7 @@
       <w:rPr>
         <w:rFonts w:ascii="Symbol" w:hAnsi="Symbol" w:cs="Symbol" w:hint="default"/>
         <w:sz w:val="20"/>
+        <w:rFonts w:cs="Symbol"/>
       </w:rPr>
     </w:lvl>
   </w:abstractNum>
@@ -1469,7 +1513,7 @@
   <w:docDefaults>
     <w:rPrDefault>
       <w:rPr>
-        <w:rFonts w:ascii="Calibri" w:hAnsi="Calibri" w:eastAsia="Calibri" w:cs="" w:asciiTheme="minorHAnsi" w:cstheme="minorBidi" w:eastAsiaTheme="minorHAnsi" w:hAnsiTheme="minorHAnsi"/>
+        <w:rFonts w:ascii="Calibri" w:hAnsi="Calibri" w:eastAsia="Calibri" w:cs="DejaVu Sans"/>
         <w:szCs w:val="22"/>
         <w:lang w:val="de-DE" w:eastAsia="en-US" w:bidi="ar-SA"/>
       </w:rPr>
@@ -1478,420 +1522,43 @@
       <w:pPr/>
     </w:pPrDefault>
   </w:docDefaults>
-  <w:latentStyles w:defLockedState="0" w:defUIPriority="99" w:defSemiHidden="0" w:defUnhideWhenUsed="0" w:defQFormat="0" w:count="371">
-    <w:lsdException w:name="Normal" w:uiPriority="0" w:qFormat="1"/>
-    <w:lsdException w:name="heading 1" w:uiPriority="9" w:qFormat="1"/>
-    <w:lsdException w:name="heading 2" w:uiPriority="9" w:semiHidden="1" w:unhideWhenUsed="1" w:qFormat="1"/>
-    <w:lsdException w:name="heading 3" w:uiPriority="9" w:semiHidden="1" w:unhideWhenUsed="1" w:qFormat="1"/>
-    <w:lsdException w:name="heading 4" w:uiPriority="9" w:semiHidden="1" w:unhideWhenUsed="1" w:qFormat="1"/>
-    <w:lsdException w:name="heading 5" w:uiPriority="9" w:semiHidden="1" w:unhideWhenUsed="1" w:qFormat="1"/>
-    <w:lsdException w:name="heading 6" w:uiPriority="9" w:semiHidden="1" w:unhideWhenUsed="1" w:qFormat="1"/>
-    <w:lsdException w:name="heading 7" w:uiPriority="9" w:semiHidden="1" w:unhideWhenUsed="1" w:qFormat="1"/>
-    <w:lsdException w:name="heading 8" w:uiPriority="9" w:semiHidden="1" w:unhideWhenUsed="1" w:qFormat="1"/>
-    <w:lsdException w:name="heading 9" w:uiPriority="9" w:semiHidden="1" w:unhideWhenUsed="1" w:qFormat="1"/>
-    <w:lsdException w:name="index 1" w:semiHidden="1" w:unhideWhenUsed="1"/>
-    <w:lsdException w:name="index 2" w:semiHidden="1" w:unhideWhenUsed="1"/>
-    <w:lsdException w:name="index 3" w:semiHidden="1" w:unhideWhenUsed="1"/>
-    <w:lsdException w:name="index 4" w:semiHidden="1" w:unhideWhenUsed="1"/>
-    <w:lsdException w:name="index 5" w:semiHidden="1" w:unhideWhenUsed="1"/>
-    <w:lsdException w:name="index 6" w:semiHidden="1" w:unhideWhenUsed="1"/>
-    <w:lsdException w:name="index 7" w:semiHidden="1" w:unhideWhenUsed="1"/>
-    <w:lsdException w:name="index 8" w:semiHidden="1" w:unhideWhenUsed="1"/>
-    <w:lsdException w:name="index 9" w:semiHidden="1" w:unhideWhenUsed="1"/>
-    <w:lsdException w:name="toc 1" w:uiPriority="39" w:semiHidden="1" w:unhideWhenUsed="1"/>
-    <w:lsdException w:name="toc 2" w:uiPriority="39" w:semiHidden="1" w:unhideWhenUsed="1"/>
-    <w:lsdException w:name="toc 3" w:uiPriority="39" w:semiHidden="1" w:unhideWhenUsed="1"/>
-    <w:lsdException w:name="toc 4" w:uiPriority="39" w:semiHidden="1" w:unhideWhenUsed="1"/>
-    <w:lsdException w:name="toc 5" w:uiPriority="39" w:semiHidden="1" w:unhideWhenUsed="1"/>
-    <w:lsdException w:name="toc 6" w:uiPriority="39" w:semiHidden="1" w:unhideWhenUsed="1"/>
-    <w:lsdException w:name="toc 7" w:uiPriority="39" w:semiHidden="1" w:unhideWhenUsed="1"/>
-    <w:lsdException w:name="toc 8" w:uiPriority="39" w:semiHidden="1" w:unhideWhenUsed="1"/>
-    <w:lsdException w:name="toc 9" w:uiPriority="39" w:semiHidden="1" w:unhideWhenUsed="1"/>
-    <w:lsdException w:name="Normal Indent" w:semiHidden="1" w:unhideWhenUsed="1"/>
-    <w:lsdException w:name="footnote text" w:semiHidden="1" w:unhideWhenUsed="1"/>
-    <w:lsdException w:name="annotation text" w:semiHidden="1" w:unhideWhenUsed="1"/>
-    <w:lsdException w:name="header" w:semiHidden="1" w:unhideWhenUsed="1"/>
-    <w:lsdException w:name="footer" w:semiHidden="1" w:unhideWhenUsed="1"/>
-    <w:lsdException w:name="index heading" w:semiHidden="1" w:unhideWhenUsed="1"/>
-    <w:lsdException w:name="caption" w:uiPriority="35" w:semiHidden="1" w:unhideWhenUsed="1" w:qFormat="1"/>
-    <w:lsdException w:name="table of figures" w:semiHidden="1" w:unhideWhenUsed="1"/>
-    <w:lsdException w:name="envelope address" w:semiHidden="1" w:unhideWhenUsed="1"/>
-    <w:lsdException w:name="envelope return" w:semiHidden="1" w:unhideWhenUsed="1"/>
-    <w:lsdException w:name="footnote reference" w:semiHidden="1" w:unhideWhenUsed="1"/>
-    <w:lsdException w:name="annotation reference" w:semiHidden="1" w:unhideWhenUsed="1"/>
-    <w:lsdException w:name="line number" w:semiHidden="1" w:unhideWhenUsed="1"/>
-    <w:lsdException w:name="page number" w:semiHidden="1" w:unhideWhenUsed="1"/>
-    <w:lsdException w:name="endnote reference" w:semiHidden="1" w:unhideWhenUsed="1"/>
-    <w:lsdException w:name="endnote text" w:semiHidden="1" w:unhideWhenUsed="1"/>
-    <w:lsdException w:name="table of authorities" w:semiHidden="1" w:unhideWhenUsed="1"/>
-    <w:lsdException w:name="macro" w:semiHidden="1" w:unhideWhenUsed="1"/>
-    <w:lsdException w:name="toa heading" w:semiHidden="1" w:unhideWhenUsed="1"/>
-    <w:lsdException w:name="List" w:semiHidden="1" w:unhideWhenUsed="1"/>
-    <w:lsdException w:name="List Bullet" w:semiHidden="1" w:unhideWhenUsed="1"/>
-    <w:lsdException w:name="List Number" w:semiHidden="1" w:unhideWhenUsed="1"/>
-    <w:lsdException w:name="List 2" w:semiHidden="1" w:unhideWhenUsed="1"/>
-    <w:lsdException w:name="List 3" w:semiHidden="1" w:unhideWhenUsed="1"/>
-    <w:lsdException w:name="List 4" w:semiHidden="1" w:unhideWhenUsed="1"/>
-    <w:lsdException w:name="List 5" w:semiHidden="1" w:unhideWhenUsed="1"/>
-    <w:lsdException w:name="List Bullet 2" w:semiHidden="1" w:unhideWhenUsed="1"/>
-    <w:lsdException w:name="List Bullet 3" w:semiHidden="1" w:unhideWhenUsed="1"/>
-    <w:lsdException w:name="List Bullet 4" w:semiHidden="1" w:unhideWhenUsed="1"/>
-    <w:lsdException w:name="List Bullet 5" w:semiHidden="1" w:unhideWhenUsed="1"/>
-    <w:lsdException w:name="List Number 2" w:semiHidden="1" w:unhideWhenUsed="1"/>
-    <w:lsdException w:name="List Number 3" w:semiHidden="1" w:unhideWhenUsed="1"/>
-    <w:lsdException w:name="List Number 4" w:semiHidden="1" w:unhideWhenUsed="1"/>
-    <w:lsdException w:name="List Number 5" w:semiHidden="1" w:unhideWhenUsed="1"/>
-    <w:lsdException w:name="Title" w:uiPriority="10" w:qFormat="1"/>
-    <w:lsdException w:name="Closing" w:semiHidden="1" w:unhideWhenUsed="1"/>
-    <w:lsdException w:name="Signature" w:semiHidden="1" w:unhideWhenUsed="1"/>
-    <w:lsdException w:name="Default Paragraph Font" w:uiPriority="1" w:semiHidden="1" w:unhideWhenUsed="1"/>
-    <w:lsdException w:name="Body Text" w:semiHidden="1" w:unhideWhenUsed="1"/>
-    <w:lsdException w:name="Body Text Indent" w:semiHidden="1" w:unhideWhenUsed="1"/>
-    <w:lsdException w:name="List Continue" w:semiHidden="1" w:unhideWhenUsed="1"/>
-    <w:lsdException w:name="List Continue 2" w:semiHidden="1" w:unhideWhenUsed="1"/>
-    <w:lsdException w:name="List Continue 3" w:semiHidden="1" w:unhideWhenUsed="1"/>
-    <w:lsdException w:name="List Continue 4" w:semiHidden="1" w:unhideWhenUsed="1"/>
-    <w:lsdException w:name="List Continue 5" w:semiHidden="1" w:unhideWhenUsed="1"/>
-    <w:lsdException w:name="Message Header" w:semiHidden="1" w:unhideWhenUsed="1"/>
-    <w:lsdException w:name="Subtitle" w:uiPriority="11" w:qFormat="1"/>
-    <w:lsdException w:name="Salutation" w:semiHidden="1" w:unhideWhenUsed="1"/>
-    <w:lsdException w:name="Date" w:semiHidden="1" w:unhideWhenUsed="1"/>
-    <w:lsdException w:name="Body Text First Indent" w:semiHidden="1" w:unhideWhenUsed="1"/>
-    <w:lsdException w:name="Body Text First Indent 2" w:semiHidden="1" w:unhideWhenUsed="1"/>
-    <w:lsdException w:name="Note Heading" w:semiHidden="1" w:unhideWhenUsed="1"/>
-    <w:lsdException w:name="Body Text 2" w:semiHidden="1" w:unhideWhenUsed="1"/>
-    <w:lsdException w:name="Body Text 3" w:semiHidden="1" w:unhideWhenUsed="1"/>
-    <w:lsdException w:name="Body Text Indent 2" w:semiHidden="1" w:unhideWhenUsed="1"/>
-    <w:lsdException w:name="Body Text Indent 3" w:semiHidden="1" w:unhideWhenUsed="1"/>
-    <w:lsdException w:name="Block Text" w:semiHidden="1" w:unhideWhenUsed="1"/>
-    <w:lsdException w:name="Hyperlink" w:semiHidden="1" w:unhideWhenUsed="1"/>
-    <w:lsdException w:name="FollowedHyperlink" w:semiHidden="1" w:unhideWhenUsed="1"/>
-    <w:lsdException w:name="Strong" w:uiPriority="22" w:qFormat="1"/>
-    <w:lsdException w:name="Emphasis" w:uiPriority="20" w:qFormat="1"/>
-    <w:lsdException w:name="Document Map" w:semiHidden="1" w:unhideWhenUsed="1"/>
-    <w:lsdException w:name="Plain Text" w:semiHidden="1" w:unhideWhenUsed="1"/>
-    <w:lsdException w:name="E-mail Signature" w:semiHidden="1" w:unhideWhenUsed="1"/>
-    <w:lsdException w:name="HTML Top of Form" w:semiHidden="1" w:unhideWhenUsed="1"/>
-    <w:lsdException w:name="HTML Bottom of Form" w:semiHidden="1" w:unhideWhenUsed="1"/>
-    <w:lsdException w:name="Normal (Web)" w:semiHidden="1" w:unhideWhenUsed="1"/>
-    <w:lsdException w:name="HTML Acronym" w:semiHidden="1" w:unhideWhenUsed="1"/>
-    <w:lsdException w:name="HTML Address" w:semiHidden="1" w:unhideWhenUsed="1"/>
-    <w:lsdException w:name="HTML Cite" w:semiHidden="1" w:unhideWhenUsed="1"/>
-    <w:lsdException w:name="HTML Code" w:semiHidden="1" w:unhideWhenUsed="1"/>
-    <w:lsdException w:name="HTML Definition" w:semiHidden="1" w:unhideWhenUsed="1"/>
-    <w:lsdException w:name="HTML Keyboard" w:semiHidden="1" w:unhideWhenUsed="1"/>
-    <w:lsdException w:name="HTML Preformatted" w:semiHidden="1" w:unhideWhenUsed="1"/>
-    <w:lsdException w:name="HTML Sample" w:semiHidden="1" w:unhideWhenUsed="1"/>
-    <w:lsdException w:name="HTML Typewriter" w:semiHidden="1" w:unhideWhenUsed="1"/>
-    <w:lsdException w:name="HTML Variable" w:semiHidden="1" w:unhideWhenUsed="1"/>
-    <w:lsdException w:name="Normal Table" w:semiHidden="1" w:unhideWhenUsed="1"/>
-    <w:lsdException w:name="annotation subject" w:semiHidden="1" w:unhideWhenUsed="1"/>
-    <w:lsdException w:name="No List" w:semiHidden="1" w:unhideWhenUsed="1"/>
-    <w:lsdException w:name="Outline List 1" w:semiHidden="1" w:unhideWhenUsed="1"/>
-    <w:lsdException w:name="Outline List 2" w:semiHidden="1" w:unhideWhenUsed="1"/>
-    <w:lsdException w:name="Outline List 3" w:semiHidden="1" w:unhideWhenUsed="1"/>
-    <w:lsdException w:name="Table Simple 1" w:semiHidden="1" w:unhideWhenUsed="1"/>
-    <w:lsdException w:name="Table Simple 2" w:semiHidden="1" w:unhideWhenUsed="1"/>
-    <w:lsdException w:name="Table Simple 3" w:semiHidden="1" w:unhideWhenUsed="1"/>
-    <w:lsdException w:name="Table Classic 1" w:semiHidden="1" w:unhideWhenUsed="1"/>
-    <w:lsdException w:name="Table Classic 2" w:semiHidden="1" w:unhideWhenUsed="1"/>
-    <w:lsdException w:name="Table Classic 3" w:semiHidden="1" w:unhideWhenUsed="1"/>
-    <w:lsdException w:name="Table Classic 4" w:semiHidden="1" w:unhideWhenUsed="1"/>
-    <w:lsdException w:name="Table Colorful 1" w:semiHidden="1" w:unhideWhenUsed="1"/>
-    <w:lsdException w:name="Table Colorful 2" w:semiHidden="1" w:unhideWhenUsed="1"/>
-    <w:lsdException w:name="Table Colorful 3" w:semiHidden="1" w:unhideWhenUsed="1"/>
-    <w:lsdException w:name="Table Columns 1" w:semiHidden="1" w:unhideWhenUsed="1"/>
-    <w:lsdException w:name="Table Columns 2" w:semiHidden="1" w:unhideWhenUsed="1"/>
-    <w:lsdException w:name="Table Columns 3" w:semiHidden="1" w:unhideWhenUsed="1"/>
-    <w:lsdException w:name="Table Columns 4" w:semiHidden="1" w:unhideWhenUsed="1"/>
-    <w:lsdException w:name="Table Columns 5" w:semiHidden="1" w:unhideWhenUsed="1"/>
-    <w:lsdException w:name="Table Grid 1" w:semiHidden="1" w:unhideWhenUsed="1"/>
-    <w:lsdException w:name="Table Grid 2" w:semiHidden="1" w:unhideWhenUsed="1"/>
-    <w:lsdException w:name="Table Grid 3" w:semiHidden="1" w:unhideWhenUsed="1"/>
-    <w:lsdException w:name="Table Grid 4" w:semiHidden="1" w:unhideWhenUsed="1"/>
-    <w:lsdException w:name="Table Grid 5" w:semiHidden="1" w:unhideWhenUsed="1"/>
-    <w:lsdException w:name="Table Grid 6" w:semiHidden="1" w:unhideWhenUsed="1"/>
-    <w:lsdException w:name="Table Grid 7" w:semiHidden="1" w:unhideWhenUsed="1"/>
-    <w:lsdException w:name="Table Grid 8" w:semiHidden="1" w:unhideWhenUsed="1"/>
-    <w:lsdException w:name="Table List 1" w:semiHidden="1" w:unhideWhenUsed="1"/>
-    <w:lsdException w:name="Table List 2" w:semiHidden="1" w:unhideWhenUsed="1"/>
-    <w:lsdException w:name="Table List 3" w:semiHidden="1" w:unhideWhenUsed="1"/>
-    <w:lsdException w:name="Table List 4" w:semiHidden="1" w:unhideWhenUsed="1"/>
-    <w:lsdException w:name="Table List 5" w:semiHidden="1" w:unhideWhenUsed="1"/>
-    <w:lsdException w:name="Table List 6" w:semiHidden="1" w:unhideWhenUsed="1"/>
-    <w:lsdException w:name="Table List 7" w:semiHidden="1" w:unhideWhenUsed="1"/>
-    <w:lsdException w:name="Table List 8" w:semiHidden="1" w:unhideWhenUsed="1"/>
-    <w:lsdException w:name="Table 3D effects 1" w:semiHidden="1" w:unhideWhenUsed="1"/>
-    <w:lsdException w:name="Table 3D effects 2" w:semiHidden="1" w:unhideWhenUsed="1"/>
-    <w:lsdException w:name="Table 3D effects 3" w:semiHidden="1" w:unhideWhenUsed="1"/>
-    <w:lsdException w:name="Table Contemporary" w:semiHidden="1" w:unhideWhenUsed="1"/>
-    <w:lsdException w:name="Table Elegant" w:semiHidden="1" w:unhideWhenUsed="1"/>
-    <w:lsdException w:name="Table Professional" w:semiHidden="1" w:unhideWhenUsed="1"/>
-    <w:lsdException w:name="Table Subtle 1" w:semiHidden="1" w:unhideWhenUsed="1"/>
-    <w:lsdException w:name="Table Subtle 2" w:semiHidden="1" w:unhideWhenUsed="1"/>
-    <w:lsdException w:name="Table Web 1" w:semiHidden="1" w:unhideWhenUsed="1"/>
-    <w:lsdException w:name="Table Web 2" w:semiHidden="1" w:unhideWhenUsed="1"/>
-    <w:lsdException w:name="Table Web 3" w:semiHidden="1" w:unhideWhenUsed="1"/>
-    <w:lsdException w:name="Balloon Text" w:semiHidden="1" w:unhideWhenUsed="1"/>
-    <w:lsdException w:name="Table Grid" w:uiPriority="39"/>
-    <w:lsdException w:name="Table Theme" w:semiHidden="1" w:unhideWhenUsed="1"/>
-    <w:lsdException w:name="Placeholder Text" w:semiHidden="1"/>
-    <w:lsdException w:name="No Spacing" w:uiPriority="1" w:qFormat="1"/>
-    <w:lsdException w:name="Light Shading" w:uiPriority="60"/>
-    <w:lsdException w:name="Light List" w:uiPriority="61"/>
-    <w:lsdException w:name="Light Grid" w:uiPriority="62"/>
-    <w:lsdException w:name="Medium Shading 1" w:uiPriority="63"/>
-    <w:lsdException w:name="Medium Shading 2" w:uiPriority="64"/>
-    <w:lsdException w:name="Medium List 1" w:uiPriority="65"/>
-    <w:lsdException w:name="Medium List 2" w:uiPriority="66"/>
-    <w:lsdException w:name="Medium Grid 1" w:uiPriority="67"/>
-    <w:lsdException w:name="Medium Grid 2" w:uiPriority="68"/>
-    <w:lsdException w:name="Medium Grid 3" w:uiPriority="69"/>
-    <w:lsdException w:name="Dark List" w:uiPriority="70"/>
-    <w:lsdException w:name="Colorful Shading" w:uiPriority="71"/>
-    <w:lsdException w:name="Colorful List" w:uiPriority="72"/>
-    <w:lsdException w:name="Colorful Grid" w:uiPriority="73"/>
-    <w:lsdException w:name="Light Shading Accent 1" w:uiPriority="60"/>
-    <w:lsdException w:name="Light List Accent 1" w:uiPriority="61"/>
-    <w:lsdException w:name="Light Grid Accent 1" w:uiPriority="62"/>
-    <w:lsdException w:name="Medium Shading 1 Accent 1" w:uiPriority="63"/>
-    <w:lsdException w:name="Medium Shading 2 Accent 1" w:uiPriority="64"/>
-    <w:lsdException w:name="Medium List 1 Accent 1" w:uiPriority="65"/>
-    <w:lsdException w:name="Revision" w:semiHidden="1"/>
-    <w:lsdException w:name="List Paragraph" w:uiPriority="34" w:qFormat="1"/>
-    <w:lsdException w:name="Quote" w:uiPriority="29" w:qFormat="1"/>
-    <w:lsdException w:name="Intense Quote" w:uiPriority="30" w:qFormat="1"/>
-    <w:lsdException w:name="Medium List 2 Accent 1" w:uiPriority="66"/>
-    <w:lsdException w:name="Medium Grid 1 Accent 1" w:uiPriority="67"/>
-    <w:lsdException w:name="Medium Grid 2 Accent 1" w:uiPriority="68"/>
-    <w:lsdException w:name="Medium Grid 3 Accent 1" w:uiPriority="69"/>
-    <w:lsdException w:name="Dark List Accent 1" w:uiPriority="70"/>
-    <w:lsdException w:name="Colorful Shading Accent 1" w:uiPriority="71"/>
-    <w:lsdException w:name="Colorful List Accent 1" w:uiPriority="72"/>
-    <w:lsdException w:name="Colorful Grid Accent 1" w:uiPriority="73"/>
-    <w:lsdException w:name="Light Shading Accent 2" w:uiPriority="60"/>
-    <w:lsdException w:name="Light List Accent 2" w:uiPriority="61"/>
-    <w:lsdException w:name="Light Grid Accent 2" w:uiPriority="62"/>
-    <w:lsdException w:name="Medium Shading 1 Accent 2" w:uiPriority="63"/>
-    <w:lsdException w:name="Medium Shading 2 Accent 2" w:uiPriority="64"/>
-    <w:lsdException w:name="Medium List 1 Accent 2" w:uiPriority="65"/>
-    <w:lsdException w:name="Medium List 2 Accent 2" w:uiPriority="66"/>
-    <w:lsdException w:name="Medium Grid 1 Accent 2" w:uiPriority="67"/>
-    <w:lsdException w:name="Medium Grid 2 Accent 2" w:uiPriority="68"/>
-    <w:lsdException w:name="Medium Grid 3 Accent 2" w:uiPriority="69"/>
-    <w:lsdException w:name="Dark List Accent 2" w:uiPriority="70"/>
-    <w:lsdException w:name="Colorful Shading Accent 2" w:uiPriority="71"/>
-    <w:lsdException w:name="Colorful List Accent 2" w:uiPriority="72"/>
-    <w:lsdException w:name="Colorful Grid Accent 2" w:uiPriority="73"/>
-    <w:lsdException w:name="Light Shading Accent 3" w:uiPriority="60"/>
-    <w:lsdException w:name="Light List Accent 3" w:uiPriority="61"/>
-    <w:lsdException w:name="Light Grid Accent 3" w:uiPriority="62"/>
-    <w:lsdException w:name="Medium Shading 1 Accent 3" w:uiPriority="63"/>
-    <w:lsdException w:name="Medium Shading 2 Accent 3" w:uiPriority="64"/>
-    <w:lsdException w:name="Medium List 1 Accent 3" w:uiPriority="65"/>
-    <w:lsdException w:name="Medium List 2 Accent 3" w:uiPriority="66"/>
-    <w:lsdException w:name="Medium Grid 1 Accent 3" w:uiPriority="67"/>
-    <w:lsdException w:name="Medium Grid 2 Accent 3" w:uiPriority="68"/>
-    <w:lsdException w:name="Medium Grid 3 Accent 3" w:uiPriority="69"/>
-    <w:lsdException w:name="Dark List Accent 3" w:uiPriority="70"/>
-    <w:lsdException w:name="Colorful Shading Accent 3" w:uiPriority="71"/>
-    <w:lsdException w:name="Colorful List Accent 3" w:uiPriority="72"/>
-    <w:lsdException w:name="Colorful Grid Accent 3" w:uiPriority="73"/>
-    <w:lsdException w:name="Light Shading Accent 4" w:uiPriority="60"/>
-    <w:lsdException w:name="Light List Accent 4" w:uiPriority="61"/>
-    <w:lsdException w:name="Light Grid Accent 4" w:uiPriority="62"/>
-    <w:lsdException w:name="Medium Shading 1 Accent 4" w:uiPriority="63"/>
-    <w:lsdException w:name="Medium Shading 2 Accent 4" w:uiPriority="64"/>
-    <w:lsdException w:name="Medium List 1 Accent 4" w:uiPriority="65"/>
-    <w:lsdException w:name="Medium List 2 Accent 4" w:uiPriority="66"/>
-    <w:lsdException w:name="Medium Grid 1 Accent 4" w:uiPriority="67"/>
-    <w:lsdException w:name="Medium Grid 2 Accent 4" w:uiPriority="68"/>
-    <w:lsdException w:name="Medium Grid 3 Accent 4" w:uiPriority="69"/>
-    <w:lsdException w:name="Dark List Accent 4" w:uiPriority="70"/>
-    <w:lsdException w:name="Colorful Shading Accent 4" w:uiPriority="71"/>
-    <w:lsdException w:name="Colorful List Accent 4" w:uiPriority="72"/>
-    <w:lsdException w:name="Colorful Grid Accent 4" w:uiPriority="73"/>
-    <w:lsdException w:name="Light Shading Accent 5" w:uiPriority="60"/>
-    <w:lsdException w:name="Light List Accent 5" w:uiPriority="61"/>
-    <w:lsdException w:name="Light Grid Accent 5" w:uiPriority="62"/>
-    <w:lsdException w:name="Medium Shading 1 Accent 5" w:uiPriority="63"/>
-    <w:lsdException w:name="Medium Shading 2 Accent 5" w:uiPriority="64"/>
-    <w:lsdException w:name="Medium List 1 Accent 5" w:uiPriority="65"/>
-    <w:lsdException w:name="Medium List 2 Accent 5" w:uiPriority="66"/>
-    <w:lsdException w:name="Medium Grid 1 Accent 5" w:uiPriority="67"/>
-    <w:lsdException w:name="Medium Grid 2 Accent 5" w:uiPriority="68"/>
-    <w:lsdException w:name="Medium Grid 3 Accent 5" w:uiPriority="69"/>
-    <w:lsdException w:name="Dark List Accent 5" w:uiPriority="70"/>
-    <w:lsdException w:name="Colorful Shading Accent 5" w:uiPriority="71"/>
-    <w:lsdException w:name="Colorful List Accent 5" w:uiPriority="72"/>
-    <w:lsdException w:name="Colorful Grid Accent 5" w:uiPriority="73"/>
-    <w:lsdException w:name="Light Shading Accent 6" w:uiPriority="60"/>
-    <w:lsdException w:name="Light List Accent 6" w:uiPriority="61"/>
-    <w:lsdException w:name="Light Grid Accent 6" w:uiPriority="62"/>
-    <w:lsdException w:name="Medium Shading 1 Accent 6" w:uiPriority="63"/>
-    <w:lsdException w:name="Medium Shading 2 Accent 6" w:uiPriority="64"/>
-    <w:lsdException w:name="Medium List 1 Accent 6" w:uiPriority="65"/>
-    <w:lsdException w:name="Medium List 2 Accent 6" w:uiPriority="66"/>
-    <w:lsdException w:name="Medium Grid 1 Accent 6" w:uiPriority="67"/>
-    <w:lsdException w:name="Medium Grid 2 Accent 6" w:uiPriority="68"/>
-    <w:lsdException w:name="Medium Grid 3 Accent 6" w:uiPriority="69"/>
-    <w:lsdException w:name="Dark List Accent 6" w:uiPriority="70"/>
-    <w:lsdException w:name="Colorful Shading Accent 6" w:uiPriority="71"/>
-    <w:lsdException w:name="Colorful List Accent 6" w:uiPriority="72"/>
-    <w:lsdException w:name="Colorful Grid Accent 6" w:uiPriority="73"/>
-    <w:lsdException w:name="Subtle Emphasis" w:uiPriority="19" w:qFormat="1"/>
-    <w:lsdException w:name="Intense Emphasis" w:uiPriority="21" w:qFormat="1"/>
-    <w:lsdException w:name="Subtle Reference" w:uiPriority="31" w:qFormat="1"/>
-    <w:lsdException w:name="Intense Reference" w:uiPriority="32" w:qFormat="1"/>
-    <w:lsdException w:name="Book Title" w:uiPriority="33" w:qFormat="1"/>
-    <w:lsdException w:name="Bibliography" w:uiPriority="37" w:semiHidden="1" w:unhideWhenUsed="1"/>
-    <w:lsdException w:name="TOC Heading" w:uiPriority="39" w:semiHidden="1" w:unhideWhenUsed="1" w:qFormat="1"/>
-    <w:lsdException w:name="Plain Table 1" w:uiPriority="41"/>
-    <w:lsdException w:name="Plain Table 2" w:uiPriority="42"/>
-    <w:lsdException w:name="Plain Table 3" w:uiPriority="43"/>
-    <w:lsdException w:name="Plain Table 4" w:uiPriority="44"/>
-    <w:lsdException w:name="Plain Table 5" w:uiPriority="45"/>
-    <w:lsdException w:name="Grid Table Light" w:uiPriority="40"/>
-    <w:lsdException w:name="Grid Table 1 Light" w:uiPriority="46"/>
-    <w:lsdException w:name="Grid Table 2" w:uiPriority="47"/>
-    <w:lsdException w:name="Grid Table 3" w:uiPriority="48"/>
-    <w:lsdException w:name="Grid Table 4" w:uiPriority="49"/>
-    <w:lsdException w:name="Grid Table 5 Dark" w:uiPriority="50"/>
-    <w:lsdException w:name="Grid Table 6 Colorful" w:uiPriority="51"/>
-    <w:lsdException w:name="Grid Table 7 Colorful" w:uiPriority="52"/>
-    <w:lsdException w:name="Grid Table 1 Light Accent 1" w:uiPriority="46"/>
-    <w:lsdException w:name="Grid Table 2 Accent 1" w:uiPriority="47"/>
-    <w:lsdException w:name="Grid Table 3 Accent 1" w:uiPriority="48"/>
-    <w:lsdException w:name="Grid Table 4 Accent 1" w:uiPriority="49"/>
-    <w:lsdException w:name="Grid Table 5 Dark Accent 1" w:uiPriority="50"/>
-    <w:lsdException w:name="Grid Table 6 Colorful Accent 1" w:uiPriority="51"/>
-    <w:lsdException w:name="Grid Table 7 Colorful Accent 1" w:uiPriority="52"/>
-    <w:lsdException w:name="Grid Table 1 Light Accent 2" w:uiPriority="46"/>
-    <w:lsdException w:name="Grid Table 2 Accent 2" w:uiPriority="47"/>
-    <w:lsdException w:name="Grid Table 3 Accent 2" w:uiPriority="48"/>
-    <w:lsdException w:name="Grid Table 4 Accent 2" w:uiPriority="49"/>
-    <w:lsdException w:name="Grid Table 5 Dark Accent 2" w:uiPriority="50"/>
-    <w:lsdException w:name="Grid Table 6 Colorful Accent 2" w:uiPriority="51"/>
-    <w:lsdException w:name="Grid Table 7 Colorful Accent 2" w:uiPriority="52"/>
-    <w:lsdException w:name="Grid Table 1 Light Accent 3" w:uiPriority="46"/>
-    <w:lsdException w:name="Grid Table 2 Accent 3" w:uiPriority="47"/>
-    <w:lsdException w:name="Grid Table 3 Accent 3" w:uiPriority="48"/>
-    <w:lsdException w:name="Grid Table 4 Accent 3" w:uiPriority="49"/>
-    <w:lsdException w:name="Grid Table 5 Dark Accent 3" w:uiPriority="50"/>
-    <w:lsdException w:name="Grid Table 6 Colorful Accent 3" w:uiPriority="51"/>
-    <w:lsdException w:name="Grid Table 7 Colorful Accent 3" w:uiPriority="52"/>
-    <w:lsdException w:name="Grid Table 1 Light Accent 4" w:uiPriority="46"/>
-    <w:lsdException w:name="Grid Table 2 Accent 4" w:uiPriority="47"/>
-    <w:lsdException w:name="Grid Table 3 Accent 4" w:uiPriority="48"/>
-    <w:lsdException w:name="Grid Table 4 Accent 4" w:uiPriority="49"/>
-    <w:lsdException w:name="Grid Table 5 Dark Accent 4" w:uiPriority="50"/>
-    <w:lsdException w:name="Grid Table 6 Colorful Accent 4" w:uiPriority="51"/>
-    <w:lsdException w:name="Grid Table 7 Colorful Accent 4" w:uiPriority="52"/>
-    <w:lsdException w:name="Grid Table 1 Light Accent 5" w:uiPriority="46"/>
-    <w:lsdException w:name="Grid Table 2 Accent 5" w:uiPriority="47"/>
-    <w:lsdException w:name="Grid Table 3 Accent 5" w:uiPriority="48"/>
-    <w:lsdException w:name="Grid Table 4 Accent 5" w:uiPriority="49"/>
-    <w:lsdException w:name="Grid Table 5 Dark Accent 5" w:uiPriority="50"/>
-    <w:lsdException w:name="Grid Table 6 Colorful Accent 5" w:uiPriority="51"/>
-    <w:lsdException w:name="Grid Table 7 Colorful Accent 5" w:uiPriority="52"/>
-    <w:lsdException w:name="Grid Table 1 Light Accent 6" w:uiPriority="46"/>
-    <w:lsdException w:name="Grid Table 2 Accent 6" w:uiPriority="47"/>
-    <w:lsdException w:name="Grid Table 3 Accent 6" w:uiPriority="48"/>
-    <w:lsdException w:name="Grid Table 4 Accent 6" w:uiPriority="49"/>
-    <w:lsdException w:name="Grid Table 5 Dark Accent 6" w:uiPriority="50"/>
-    <w:lsdException w:name="Grid Table 6 Colorful Accent 6" w:uiPriority="51"/>
-    <w:lsdException w:name="Grid Table 7 Colorful Accent 6" w:uiPriority="52"/>
-    <w:lsdException w:name="List Table 1 Light" w:uiPriority="46"/>
-    <w:lsdException w:name="List Table 2" w:uiPriority="47"/>
-    <w:lsdException w:name="List Table 3" w:uiPriority="48"/>
-    <w:lsdException w:name="List Table 4" w:uiPriority="49"/>
-    <w:lsdException w:name="List Table 5 Dark" w:uiPriority="50"/>
-    <w:lsdException w:name="List Table 6 Colorful" w:uiPriority="51"/>
-    <w:lsdException w:name="List Table 7 Colorful" w:uiPriority="52"/>
-    <w:lsdException w:name="List Table 1 Light Accent 1" w:uiPriority="46"/>
-    <w:lsdException w:name="List Table 2 Accent 1" w:uiPriority="47"/>
-    <w:lsdException w:name="List Table 3 Accent 1" w:uiPriority="48"/>
-    <w:lsdException w:name="List Table 4 Accent 1" w:uiPriority="49"/>
-    <w:lsdException w:name="List Table 5 Dark Accent 1" w:uiPriority="50"/>
-    <w:lsdException w:name="List Table 6 Colorful Accent 1" w:uiPriority="51"/>
-    <w:lsdException w:name="List Table 7 Colorful Accent 1" w:uiPriority="52"/>
-    <w:lsdException w:name="List Table 1 Light Accent 2" w:uiPriority="46"/>
-    <w:lsdException w:name="List Table 2 Accent 2" w:uiPriority="47"/>
-    <w:lsdException w:name="List Table 3 Accent 2" w:uiPriority="48"/>
-    <w:lsdException w:name="List Table 4 Accent 2" w:uiPriority="49"/>
-    <w:lsdException w:name="List Table 5 Dark Accent 2" w:uiPriority="50"/>
-    <w:lsdException w:name="List Table 6 Colorful Accent 2" w:uiPriority="51"/>
-    <w:lsdException w:name="List Table 7 Colorful Accent 2" w:uiPriority="52"/>
-    <w:lsdException w:name="List Table 1 Light Accent 3" w:uiPriority="46"/>
-    <w:lsdException w:name="List Table 2 Accent 3" w:uiPriority="47"/>
-    <w:lsdException w:name="List Table 3 Accent 3" w:uiPriority="48"/>
-    <w:lsdException w:name="List Table 4 Accent 3" w:uiPriority="49"/>
-    <w:lsdException w:name="List Table 5 Dark Accent 3" w:uiPriority="50"/>
-    <w:lsdException w:name="List Table 6 Colorful Accent 3" w:uiPriority="51"/>
-    <w:lsdException w:name="List Table 7 Colorful Accent 3" w:uiPriority="52"/>
-    <w:lsdException w:name="List Table 1 Light Accent 4" w:uiPriority="46"/>
-    <w:lsdException w:name="List Table 2 Accent 4" w:uiPriority="47"/>
-    <w:lsdException w:name="List Table 3 Accent 4" w:uiPriority="48"/>
-    <w:lsdException w:name="List Table 4 Accent 4" w:uiPriority="49"/>
-    <w:lsdException w:name="List Table 5 Dark Accent 4" w:uiPriority="50"/>
-    <w:lsdException w:name="List Table 6 Colorful Accent 4" w:uiPriority="51"/>
-    <w:lsdException w:name="List Table 7 Colorful Accent 4" w:uiPriority="52"/>
-    <w:lsdException w:name="List Table 1 Light Accent 5" w:uiPriority="46"/>
-    <w:lsdException w:name="List Table 2 Accent 5" w:uiPriority="47"/>
-    <w:lsdException w:name="List Table 3 Accent 5" w:uiPriority="48"/>
-    <w:lsdException w:name="List Table 4 Accent 5" w:uiPriority="49"/>
-    <w:lsdException w:name="List Table 5 Dark Accent 5" w:uiPriority="50"/>
-    <w:lsdException w:name="List Table 6 Colorful Accent 5" w:uiPriority="51"/>
-    <w:lsdException w:name="List Table 7 Colorful Accent 5" w:uiPriority="52"/>
-    <w:lsdException w:name="List Table 1 Light Accent 6" w:uiPriority="46"/>
-    <w:lsdException w:name="List Table 2 Accent 6" w:uiPriority="47"/>
-    <w:lsdException w:name="List Table 3 Accent 6" w:uiPriority="48"/>
-    <w:lsdException w:name="List Table 4 Accent 6" w:uiPriority="49"/>
-    <w:lsdException w:name="List Table 5 Dark Accent 6" w:uiPriority="50"/>
-    <w:lsdException w:name="List Table 6 Colorful Accent 6" w:uiPriority="51"/>
-    <w:lsdException w:name="List Table 7 Colorful Accent 6" w:uiPriority="52"/>
-  </w:latentStyles>
-  <w:style w:type="paragraph" w:styleId="Normal" w:default="1">
+  <w:style w:type="paragraph" w:styleId="Normal">
     <w:name w:val="Normal"/>
     <w:qFormat/>
     <w:pPr>
       <w:widowControl/>
+      <w:kinsoku w:val="true"/>
+      <w:overflowPunct w:val="true"/>
+      <w:autoSpaceDE w:val="true"/>
       <w:bidi w:val="0"/>
       <w:spacing w:lineRule="auto" w:line="259" w:before="0" w:after="160"/>
       <w:jc w:val="left"/>
     </w:pPr>
     <w:rPr>
-      <w:rFonts w:ascii="Calibri" w:hAnsi="Calibri" w:eastAsia="Calibri" w:cs=""/>
+      <w:rFonts w:ascii="Calibri" w:hAnsi="Calibri" w:eastAsia="Calibri" w:cs="DejaVu Sans"/>
       <w:color w:val="00000A"/>
       <w:sz w:val="22"/>
       <w:szCs w:val="22"/>
       <w:lang w:val="de-DE" w:eastAsia="en-US" w:bidi="ar-SA"/>
     </w:rPr>
   </w:style>
-  <w:style w:type="character" w:styleId="DefaultParagraphFont" w:default="1">
+  <w:style w:type="character" w:styleId="DefaultParagraphFont">
     <w:name w:val="Default Paragraph Font"/>
-    <w:uiPriority w:val="1"/>
-    <w:semiHidden/>
-    <w:unhideWhenUsed/>
     <w:qFormat/>
     <w:rPr/>
   </w:style>
   <w:style w:type="character" w:styleId="InternetLink">
     <w:name w:val="Internet Link"/>
     <w:basedOn w:val="DefaultParagraphFont"/>
-    <w:uiPriority w:val="99"/>
-    <w:unhideWhenUsed/>
-    <w:rsid w:val="00050105"/>
-    <w:rPr>
-      <w:color w:val="0563C1" w:themeColor="hyperlink"/>
+    <w:rPr>
+      <w:color w:val="0563C1"/>
       <w:u w:val="single"/>
     </w:rPr>
   </w:style>
-  <w:style w:type="character" w:styleId="Inlxml" w:customStyle="1">
+  <w:style w:type="character" w:styleId="Inlxml">
     <w:name w:val="inlxml"/>
     <w:basedOn w:val="DefaultParagraphFont"/>
     <w:qFormat/>
-    <w:rsid w:val="00b23bfd"/>
     <w:rPr/>
   </w:style>
   <w:style w:type="character" w:styleId="ListLabel1">
@@ -1958,7 +1625,87 @@
       <w:sz w:val="20"/>
     </w:rPr>
   </w:style>
-  <w:style w:type="paragraph" w:styleId="Heading" w:customStyle="1">
+  <w:style w:type="character" w:styleId="ListLabel10">
+    <w:name w:val="ListLabel 10"/>
+    <w:qFormat/>
+    <w:rPr>
+      <w:rFonts w:ascii="Arial" w:hAnsi="Arial" w:cs="Symbol"/>
+      <w:sz w:val="21"/>
+    </w:rPr>
+  </w:style>
+  <w:style w:type="character" w:styleId="ListLabel11">
+    <w:name w:val="ListLabel 11"/>
+    <w:qFormat/>
+    <w:rPr>
+      <w:rFonts w:cs="Symbol"/>
+      <w:sz w:val="20"/>
+    </w:rPr>
+  </w:style>
+  <w:style w:type="character" w:styleId="ListLabel12">
+    <w:name w:val="ListLabel 12"/>
+    <w:qFormat/>
+    <w:rPr>
+      <w:rFonts w:cs="Symbol"/>
+      <w:sz w:val="20"/>
+    </w:rPr>
+  </w:style>
+  <w:style w:type="character" w:styleId="ListLabel13">
+    <w:name w:val="ListLabel 13"/>
+    <w:qFormat/>
+    <w:rPr>
+      <w:rFonts w:cs="Symbol"/>
+      <w:sz w:val="20"/>
+    </w:rPr>
+  </w:style>
+  <w:style w:type="character" w:styleId="ListLabel14">
+    <w:name w:val="ListLabel 14"/>
+    <w:qFormat/>
+    <w:rPr>
+      <w:rFonts w:cs="Symbol"/>
+      <w:sz w:val="20"/>
+    </w:rPr>
+  </w:style>
+  <w:style w:type="character" w:styleId="ListLabel15">
+    <w:name w:val="ListLabel 15"/>
+    <w:qFormat/>
+    <w:rPr>
+      <w:rFonts w:cs="Symbol"/>
+      <w:sz w:val="20"/>
+    </w:rPr>
+  </w:style>
+  <w:style w:type="character" w:styleId="ListLabel16">
+    <w:name w:val="ListLabel 16"/>
+    <w:qFormat/>
+    <w:rPr>
+      <w:rFonts w:cs="Symbol"/>
+      <w:sz w:val="20"/>
+    </w:rPr>
+  </w:style>
+  <w:style w:type="character" w:styleId="ListLabel17">
+    <w:name w:val="ListLabel 17"/>
+    <w:qFormat/>
+    <w:rPr>
+      <w:rFonts w:cs="Symbol"/>
+      <w:sz w:val="20"/>
+    </w:rPr>
+  </w:style>
+  <w:style w:type="character" w:styleId="ListLabel18">
+    <w:name w:val="ListLabel 18"/>
+    <w:qFormat/>
+    <w:rPr>
+      <w:rFonts w:cs="Symbol"/>
+      <w:sz w:val="20"/>
+    </w:rPr>
+  </w:style>
+  <w:style w:type="character" w:styleId="VisitedInternetLink">
+    <w:name w:val="Visited Internet Link"/>
+    <w:rPr>
+      <w:color w:val="800000"/>
+      <w:u w:val="single"/>
+      <w:lang w:val="zxx" w:eastAsia="zxx" w:bidi="zxx"/>
+    </w:rPr>
+  </w:style>
+  <w:style w:type="paragraph" w:styleId="Heading">
     <w:name w:val="Heading"/>
     <w:basedOn w:val="Normal"/>
     <w:next w:val="TextBody"/>
@@ -2005,7 +1752,7 @@
       <w:szCs w:val="24"/>
     </w:rPr>
   </w:style>
-  <w:style w:type="paragraph" w:styleId="Index" w:customStyle="1">
+  <w:style w:type="paragraph" w:styleId="Index">
     <w:name w:val="Index"/>
     <w:basedOn w:val="Normal"/>
     <w:qFormat/>
@@ -2032,288 +1779,16 @@
       <w:szCs w:val="24"/>
     </w:rPr>
   </w:style>
-  <w:style w:type="numbering" w:styleId="NoList" w:default="1">
+  <w:style w:type="paragraph" w:styleId="TableContents">
+    <w:name w:val="Table Contents"/>
+    <w:basedOn w:val="Normal"/>
+    <w:qFormat/>
+    <w:pPr/>
+    <w:rPr/>
+  </w:style>
+  <w:style w:type="numbering" w:styleId="NoList">
     <w:name w:val="No List"/>
-    <w:uiPriority w:val="99"/>
-    <w:semiHidden/>
-    <w:unhideWhenUsed/>
-    <w:qFormat/>
-  </w:style>
-  <w:style w:type="table" w:default="1" w:styleId="NormaleTabelle">
-    <w:name w:val="Normal Table"/>
-    <w:uiPriority w:val="99"/>
-    <w:semiHidden/>
-    <w:unhideWhenUsed/>
-    <w:tblPr>
-      <w:tblInd w:w="0" w:type="dxa"/>
-      <w:tblCellMar>
-        <w:top w:w="0" w:type="dxa"/>
-        <w:left w:w="108" w:type="dxa"/>
-        <w:bottom w:w="0" w:type="dxa"/>
-        <w:right w:w="108" w:type="dxa"/>
-      </w:tblCellMar>
-    </w:tblPr>
+    <w:qFormat/>
   </w:style>
 </w:styles>
-</file>
-
-<file path=word/theme/theme1.xml><?xml version="1.0" encoding="utf-8"?>
-<a:theme xmlns:a="http://schemas.openxmlformats.org/drawingml/2006/main" name="Office Theme">
-  <a:themeElements>
-    <a:clrScheme name="Office">
-      <a:dk1>
-        <a:sysClr val="windowText" lastClr="000000"/>
-      </a:dk1>
-      <a:lt1>
-        <a:sysClr val="window" lastClr="FFFFFF"/>
-      </a:lt1>
-      <a:dk2>
-        <a:srgbClr val="44546A"/>
-      </a:dk2>
-      <a:lt2>
-        <a:srgbClr val="E7E6E6"/>
-      </a:lt2>
-      <a:accent1>
-        <a:srgbClr val="5B9BD5"/>
-      </a:accent1>
-      <a:accent2>
-        <a:srgbClr val="ED7D31"/>
-      </a:accent2>
-      <a:accent3>
-        <a:srgbClr val="A5A5A5"/>
-      </a:accent3>
-      <a:accent4>
-        <a:srgbClr val="FFC000"/>
-      </a:accent4>
-      <a:accent5>
-        <a:srgbClr val="4472C4"/>
-      </a:accent5>
-      <a:accent6>
-        <a:srgbClr val="70AD47"/>
-      </a:accent6>
-      <a:hlink>
-        <a:srgbClr val="0563C1"/>
-      </a:hlink>
-      <a:folHlink>
-        <a:srgbClr val="954F72"/>
-      </a:folHlink>
-    </a:clrScheme>
-    <a:fontScheme name="Office">
-      <a:majorFont>
-        <a:latin typeface="Calibri Light" panose="020F0302020204030204"/>
-        <a:ea typeface=""/>
-        <a:cs typeface=""/>
-        <a:font script="Jpan" typeface="ＭＳ ゴシック"/>
-        <a:font script="Hang" typeface="맑은 고딕"/>
-        <a:font script="Hans" typeface="宋体"/>
-        <a:font script="Hant" typeface="新細明體"/>
-        <a:font script="Arab" typeface="Times New Roman"/>
-        <a:font script="Hebr" typeface="Times New Roman"/>
-        <a:font script="Thai" typeface="Angsana New"/>
-        <a:font script="Ethi" typeface="Nyala"/>
-        <a:font script="Beng" typeface="Vrinda"/>
-        <a:font script="Gujr" typeface="Shruti"/>
-        <a:font script="Khmr" typeface="MoolBoran"/>
-        <a:font script="Knda" typeface="Tunga"/>
-        <a:font script="Guru" typeface="Raavi"/>
-        <a:font script="Cans" typeface="Euphemia"/>
-        <a:font script="Cher" typeface="Plantagenet Cherokee"/>
-        <a:font script="Yiii" typeface="Microsoft Yi Baiti"/>
-        <a:font script="Tibt" typeface="Microsoft Himalaya"/>
-        <a:font script="Thaa" typeface="MV Boli"/>
-        <a:font script="Deva" typeface="Mangal"/>
-        <a:font script="Telu" typeface="Gautami"/>
-        <a:font script="Taml" typeface="Latha"/>
-        <a:font script="Syrc" typeface="Estrangelo Edessa"/>
-        <a:font script="Orya" typeface="Kalinga"/>
-        <a:font script="Mlym" typeface="Kartika"/>
-        <a:font script="Laoo" typeface="DokChampa"/>
-        <a:font script="Sinh" typeface="Iskoola Pota"/>
-        <a:font script="Mong" typeface="Mongolian Baiti"/>
-        <a:font script="Viet" typeface="Times New Roman"/>
-        <a:font script="Uigh" typeface="Microsoft Uighur"/>
-        <a:font script="Geor" typeface="Sylfaen"/>
-      </a:majorFont>
-      <a:minorFont>
-        <a:latin typeface="Calibri" panose="020F0502020204030204"/>
-        <a:ea typeface=""/>
-        <a:cs typeface=""/>
-        <a:font script="Jpan" typeface="ＭＳ 明朝"/>
-        <a:font script="Hang" typeface="맑은 고딕"/>
-        <a:font script="Hans" typeface="宋体"/>
-        <a:font script="Hant" typeface="新細明體"/>
-        <a:font script="Arab" typeface="Arial"/>
-        <a:font script="Hebr" typeface="Arial"/>
-        <a:font script="Thai" typeface="Cordia New"/>
-        <a:font script="Ethi" typeface="Nyala"/>
-        <a:font script="Beng" typeface="Vrinda"/>
-        <a:font script="Gujr" typeface="Shruti"/>
-        <a:font script="Khmr" typeface="DaunPenh"/>
-        <a:font script="Knda" typeface="Tunga"/>
-        <a:font script="Guru" typeface="Raavi"/>
-        <a:font script="Cans" typeface="Euphemia"/>
-        <a:font script="Cher" typeface="Plantagenet Cherokee"/>
-        <a:font script="Yiii" typeface="Microsoft Yi Baiti"/>
-        <a:font script="Tibt" typeface="Microsoft Himalaya"/>
-        <a:font script="Thaa" typeface="MV Boli"/>
-        <a:font script="Deva" typeface="Mangal"/>
-        <a:font script="Telu" typeface="Gautami"/>
-        <a:font script="Taml" typeface="Latha"/>
-        <a:font script="Syrc" typeface="Estrangelo Edessa"/>
-        <a:font script="Orya" typeface="Kalinga"/>
-        <a:font script="Mlym" typeface="Kartika"/>
-        <a:font script="Laoo" typeface="DokChampa"/>
-        <a:font script="Sinh" typeface="Iskoola Pota"/>
-        <a:font script="Mong" typeface="Mongolian Baiti"/>
-        <a:font script="Viet" typeface="Arial"/>
-        <a:font script="Uigh" typeface="Microsoft Uighur"/>
-        <a:font script="Geor" typeface="Sylfaen"/>
-      </a:minorFont>
-    </a:fontScheme>
-    <a:fmtScheme name="Office">
-      <a:fillStyleLst>
-        <a:solidFill>
-          <a:schemeClr val="phClr"/>
-        </a:solidFill>
-        <a:gradFill rotWithShape="1">
-          <a:gsLst>
-            <a:gs pos="0">
-              <a:schemeClr val="phClr">
-                <a:lumMod val="110000"/>
-                <a:satMod val="105000"/>
-                <a:tint val="67000"/>
-              </a:schemeClr>
-            </a:gs>
-            <a:gs pos="50000">
-              <a:schemeClr val="phClr">
-                <a:lumMod val="105000"/>
-                <a:satMod val="103000"/>
-                <a:tint val="73000"/>
-              </a:schemeClr>
-            </a:gs>
-            <a:gs pos="100000">
-              <a:schemeClr val="phClr">
-                <a:lumMod val="105000"/>
-                <a:satMod val="109000"/>
-                <a:tint val="81000"/>
-              </a:schemeClr>
-            </a:gs>
-          </a:gsLst>
-          <a:lin ang="5400000" scaled="0"/>
-        </a:gradFill>
-        <a:gradFill rotWithShape="1">
-          <a:gsLst>
-            <a:gs pos="0">
-              <a:schemeClr val="phClr">
-                <a:satMod val="103000"/>
-                <a:lumMod val="102000"/>
-                <a:tint val="94000"/>
-              </a:schemeClr>
-            </a:gs>
-            <a:gs pos="50000">
-              <a:schemeClr val="phClr">
-                <a:satMod val="110000"/>
-                <a:lumMod val="100000"/>
-                <a:shade val="100000"/>
-              </a:schemeClr>
-            </a:gs>
-            <a:gs pos="100000">
-              <a:schemeClr val="phClr">
-                <a:lumMod val="99000"/>
-                <a:satMod val="120000"/>
-                <a:shade val="78000"/>
-              </a:schemeClr>
-            </a:gs>
-          </a:gsLst>
-          <a:lin ang="5400000" scaled="0"/>
-        </a:gradFill>
-      </a:fillStyleLst>
-      <a:lnStyleLst>
-        <a:ln w="6350" cap="flat" cmpd="sng" algn="ctr">
-          <a:solidFill>
-            <a:schemeClr val="phClr"/>
-          </a:solidFill>
-          <a:prstDash val="solid"/>
-          <a:miter lim="800000"/>
-        </a:ln>
-        <a:ln w="12700" cap="flat" cmpd="sng" algn="ctr">
-          <a:solidFill>
-            <a:schemeClr val="phClr"/>
-          </a:solidFill>
-          <a:prstDash val="solid"/>
-          <a:miter lim="800000"/>
-        </a:ln>
-        <a:ln w="19050" cap="flat" cmpd="sng" algn="ctr">
-          <a:solidFill>
-            <a:schemeClr val="phClr"/>
-          </a:solidFill>
-          <a:prstDash val="solid"/>
-          <a:miter lim="800000"/>
-        </a:ln>
-      </a:lnStyleLst>
-      <a:effectStyleLst>
-        <a:effectStyle>
-          <a:effectLst/>
-        </a:effectStyle>
-        <a:effectStyle>
-          <a:effectLst/>
-        </a:effectStyle>
-        <a:effectStyle>
-          <a:effectLst>
-            <a:outerShdw blurRad="57150" dist="19050" dir="5400000" algn="ctr" rotWithShape="0">
-              <a:srgbClr val="000000">
-                <a:alpha val="63000"/>
-              </a:srgbClr>
-            </a:outerShdw>
-          </a:effectLst>
-        </a:effectStyle>
-      </a:effectStyleLst>
-      <a:bgFillStyleLst>
-        <a:solidFill>
-          <a:schemeClr val="phClr"/>
-        </a:solidFill>
-        <a:solidFill>
-          <a:schemeClr val="phClr">
-            <a:tint val="95000"/>
-            <a:satMod val="170000"/>
-          </a:schemeClr>
-        </a:solidFill>
-        <a:gradFill rotWithShape="1">
-          <a:gsLst>
-            <a:gs pos="0">
-              <a:schemeClr val="phClr">
-                <a:tint val="93000"/>
-                <a:satMod val="150000"/>
-                <a:shade val="98000"/>
-                <a:lumMod val="102000"/>
-              </a:schemeClr>
-            </a:gs>
-            <a:gs pos="50000">
-              <a:schemeClr val="phClr">
-                <a:tint val="98000"/>
-                <a:satMod val="130000"/>
-                <a:shade val="90000"/>
-                <a:lumMod val="103000"/>
-              </a:schemeClr>
-            </a:gs>
-            <a:gs pos="100000">
-              <a:schemeClr val="phClr">
-                <a:shade val="63000"/>
-                <a:satMod val="120000"/>
-              </a:schemeClr>
-            </a:gs>
-          </a:gsLst>
-          <a:lin ang="5400000" scaled="0"/>
-        </a:gradFill>
-      </a:bgFillStyleLst>
-    </a:fmtScheme>
-  </a:themeElements>
-  <a:objectDefaults/>
-  <a:extraClrSchemeLst/>
-  <a:extLst>
-    <a:ext uri="{05A4C25C-085E-4340-85A3-A5531E510DB2}">
-      <thm15:themeFamily xmlns:thm15="http://schemas.microsoft.com/office/thememl/2012/main" name="Office Theme" id="{62F939B6-93AF-4DB8-9C6B-D6C7DFDC589F}" vid="{4A3C46E8-61CC-4603-A589-7422A47A8E4A}"/>
-    </a:ext>
-  </a:extLst>
-</a:theme>
 </file>
</xml_diff>

<commit_message>
computed a lot of statistics, wrote the parser, started new reward funciton, added observation video, added rl evaluation python notebook
</commit_message>
<xml_diff>
--- a/project 5/implementation-notes.docx
+++ b/project 5/implementation-notes.docx
@@ -245,14 +245,14 @@
         </w:tblCellMar>
       </w:tblPr>
       <w:tblGrid>
-        <w:gridCol w:w="1043"/>
+        <w:gridCol w:w="1042"/>
         <w:gridCol w:w="6214"/>
       </w:tblGrid>
       <w:tr>
         <w:trPr/>
         <w:tc>
           <w:tcPr>
-            <w:tcW w:w="1043" w:type="dxa"/>
+            <w:tcW w:w="1042" w:type="dxa"/>
             <w:tcBorders>
               <w:top w:val="outset" w:sz="6" w:space="0" w:color="00000A"/>
               <w:left w:val="outset" w:sz="6" w:space="0" w:color="00000A"/>
@@ -349,7 +349,7 @@
         <w:trPr/>
         <w:tc>
           <w:tcPr>
-            <w:tcW w:w="1043" w:type="dxa"/>
+            <w:tcW w:w="1042" w:type="dxa"/>
             <w:tcBorders>
               <w:top w:val="outset" w:sz="6" w:space="0" w:color="00000A"/>
               <w:left w:val="outset" w:sz="6" w:space="0" w:color="00000A"/>
@@ -434,7 +434,7 @@
         <w:trPr/>
         <w:tc>
           <w:tcPr>
-            <w:tcW w:w="1043" w:type="dxa"/>
+            <w:tcW w:w="1042" w:type="dxa"/>
             <w:tcBorders>
               <w:top w:val="outset" w:sz="6" w:space="0" w:color="00000A"/>
               <w:left w:val="outset" w:sz="6" w:space="0" w:color="00000A"/>
@@ -519,7 +519,7 @@
         <w:trPr/>
         <w:tc>
           <w:tcPr>
-            <w:tcW w:w="1043" w:type="dxa"/>
+            <w:tcW w:w="1042" w:type="dxa"/>
             <w:tcBorders>
               <w:top w:val="outset" w:sz="6" w:space="0" w:color="00000A"/>
               <w:left w:val="outset" w:sz="6" w:space="0" w:color="00000A"/>
@@ -604,7 +604,7 @@
         <w:trPr/>
         <w:tc>
           <w:tcPr>
-            <w:tcW w:w="1043" w:type="dxa"/>
+            <w:tcW w:w="1042" w:type="dxa"/>
             <w:tcBorders>
               <w:top w:val="outset" w:sz="6" w:space="0" w:color="00000A"/>
               <w:left w:val="outset" w:sz="6" w:space="0" w:color="00000A"/>
@@ -689,7 +689,7 @@
         <w:trPr/>
         <w:tc>
           <w:tcPr>
-            <w:tcW w:w="1043" w:type="dxa"/>
+            <w:tcW w:w="1042" w:type="dxa"/>
             <w:tcBorders>
               <w:top w:val="outset" w:sz="6" w:space="0" w:color="00000A"/>
               <w:left w:val="outset" w:sz="6" w:space="0" w:color="00000A"/>
@@ -774,7 +774,7 @@
         <w:trPr/>
         <w:tc>
           <w:tcPr>
-            <w:tcW w:w="1043" w:type="dxa"/>
+            <w:tcW w:w="1042" w:type="dxa"/>
             <w:tcBorders>
               <w:top w:val="outset" w:sz="6" w:space="0" w:color="00000A"/>
               <w:left w:val="outset" w:sz="6" w:space="0" w:color="00000A"/>
@@ -859,7 +859,7 @@
         <w:trPr/>
         <w:tc>
           <w:tcPr>
-            <w:tcW w:w="1043" w:type="dxa"/>
+            <w:tcW w:w="1042" w:type="dxa"/>
             <w:tcBorders>
               <w:top w:val="outset" w:sz="6" w:space="0" w:color="00000A"/>
               <w:left w:val="outset" w:sz="6" w:space="0" w:color="00000A"/>
@@ -1047,8 +1047,8 @@
         <w:rPr/>
         <w:t xml:space="preserve">Convert to readable data with: </w:t>
       </w:r>
-      <w:bookmarkStart w:id="0" w:name="__DdeLink__481_794623714"/>
-      <w:bookmarkStart w:id="1" w:name="__DdeLink__479_794623714"/>
+      <w:bookmarkStart w:id="0" w:name="__DdeLink__479_794623714"/>
+      <w:bookmarkStart w:id="1" w:name="__DdeLink__481_794623714"/>
       <w:bookmarkEnd w:id="0"/>
       <w:bookmarkEnd w:id="1"/>
       <w:r>
@@ -1091,7 +1091,7 @@
           <w:ilvl w:val="0"/>
           <w:numId w:val="1"/>
         </w:numPr>
-        <w:shd w:fill="FFFFFF" w:val="clear"/>
+        <w:shd w:val="clear" w:fill="FFFFFF"/>
         <w:spacing w:lineRule="auto" w:line="240" w:before="280" w:after="24"/>
         <w:ind w:left="384" w:right="0" w:hanging="360"/>
         <w:rPr/>
@@ -1144,6 +1144,61 @@
       </w:pPr>
       <w:r>
         <w:rPr/>
+        <mc:AlternateContent>
+          <mc:Choice Requires="wps">
+            <w:drawing>
+              <wp:anchor behindDoc="0" distT="0" distB="0" distL="0" distR="0" simplePos="0" locked="0" layoutInCell="1" allowOverlap="1" relativeHeight="5">
+                <wp:simplePos x="0" y="0"/>
+                <wp:positionH relativeFrom="column">
+                  <wp:posOffset>-65405</wp:posOffset>
+                </wp:positionH>
+                <wp:positionV relativeFrom="paragraph">
+                  <wp:posOffset>237490</wp:posOffset>
+                </wp:positionV>
+                <wp:extent cx="6680835" cy="64135"/>
+                <wp:effectExtent l="0" t="0" r="0" b="0"/>
+                <wp:wrapNone/>
+                <wp:docPr id="1" name="Shape4"/>
+                <a:graphic xmlns:a="http://schemas.openxmlformats.org/drawingml/2006/main">
+                  <a:graphicData uri="http://schemas.microsoft.com/office/word/2010/wordprocessingShape">
+                    <wps:wsp>
+                      <wps:cNvSpPr/>
+                      <wps:spPr>
+                        <a:xfrm>
+                          <a:off x="0" y="0"/>
+                          <a:ext cx="6680160" cy="63360"/>
+                        </a:xfrm>
+                        <a:prstGeom prst="line">
+                          <a:avLst/>
+                        </a:prstGeom>
+                        <a:ln>
+                          <a:solidFill>
+                            <a:srgbClr val="3465a4"/>
+                          </a:solidFill>
+                        </a:ln>
+                      </wps:spPr>
+                      <wps:style>
+                        <a:lnRef idx="0"/>
+                        <a:fillRef idx="0"/>
+                        <a:effectRef idx="0"/>
+                        <a:fontRef idx="minor"/>
+                      </wps:style>
+                      <wps:bodyPr/>
+                    </wps:wsp>
+                  </a:graphicData>
+                </a:graphic>
+              </wp:anchor>
+            </w:drawing>
+          </mc:Choice>
+          <mc:Fallback>
+            <w:pict>
+              <v:line id="shape_0" from="-5.2pt,16.25pt" to="520.75pt,21.2pt" ID="Shape4" stroked="t" style="position:absolute">
+                <v:stroke color="#3465a4" joinstyle="round" endcap="flat"/>
+                <v:fill o:detectmouseclick="t" on="false"/>
+              </v:line>
+            </w:pict>
+          </mc:Fallback>
+        </mc:AlternateContent>
       </w:r>
     </w:p>
     <w:p>
@@ -1184,6 +1239,63 @@
         <w:rPr/>
       </w:pPr>
       <w:r>
+        <mc:AlternateContent>
+          <mc:Choice Requires="wps">
+            <w:drawing>
+              <wp:anchor behindDoc="0" distT="0" distB="0" distL="0" distR="0" simplePos="0" locked="0" layoutInCell="1" allowOverlap="1" relativeHeight="4">
+                <wp:simplePos x="0" y="0"/>
+                <wp:positionH relativeFrom="column">
+                  <wp:posOffset>-27940</wp:posOffset>
+                </wp:positionH>
+                <wp:positionV relativeFrom="paragraph">
+                  <wp:posOffset>-100965</wp:posOffset>
+                </wp:positionV>
+                <wp:extent cx="6655435" cy="635"/>
+                <wp:effectExtent l="0" t="0" r="0" b="0"/>
+                <wp:wrapNone/>
+                <wp:docPr id="2" name="Shape3"/>
+                <a:graphic xmlns:a="http://schemas.openxmlformats.org/drawingml/2006/main">
+                  <a:graphicData uri="http://schemas.microsoft.com/office/word/2010/wordprocessingShape">
+                    <wps:wsp>
+                      <wps:cNvSpPr/>
+                      <wps:spPr>
+                        <a:xfrm>
+                          <a:off x="0" y="0"/>
+                          <a:ext cx="6654960" cy="0"/>
+                        </a:xfrm>
+                        <a:prstGeom prst="line">
+                          <a:avLst/>
+                        </a:prstGeom>
+                        <a:ln>
+                          <a:solidFill>
+                            <a:srgbClr val="3465a4"/>
+                          </a:solidFill>
+                        </a:ln>
+                      </wps:spPr>
+                      <wps:style>
+                        <a:lnRef idx="0"/>
+                        <a:fillRef idx="0"/>
+                        <a:effectRef idx="0"/>
+                        <a:fontRef idx="minor"/>
+                      </wps:style>
+                      <wps:bodyPr/>
+                    </wps:wsp>
+                  </a:graphicData>
+                </a:graphic>
+              </wp:anchor>
+            </w:drawing>
+          </mc:Choice>
+          <mc:Fallback>
+            <w:pict>
+              <v:line id="shape_0" from="-2.2pt,-7.95pt" to="521.75pt,-7.95pt" ID="Shape3" stroked="t" style="position:absolute">
+                <v:stroke color="#3465a4" joinstyle="round" endcap="flat"/>
+                <v:fill o:detectmouseclick="t" on="false"/>
+              </v:line>
+            </w:pict>
+          </mc:Fallback>
+        </mc:AlternateContent>
+      </w:r>
+      <w:r>
         <w:rPr/>
         <w:t>with script.sh 2&gt;&amp;1 | tee log.file</w:t>
       </w:r>
@@ -1208,6 +1320,549 @@
       <w:r>
         <w:rPr/>
         <w:t>lust to start from 20k and cgn to print full statistics</w:t>
+      </w:r>
+    </w:p>
+    <w:p>
+      <w:pPr>
+        <w:pStyle w:val="Normal"/>
+        <w:spacing w:before="0" w:after="160"/>
+        <w:rPr/>
+      </w:pPr>
+      <w:r>
+        <w:rPr/>
+      </w:r>
+    </w:p>
+    <w:p>
+      <w:pPr>
+        <w:pStyle w:val="Normal"/>
+        <w:spacing w:before="0" w:after="160"/>
+        <w:rPr/>
+      </w:pPr>
+      <w:r>
+        <w:rPr/>
+        <mc:AlternateContent>
+          <mc:Choice Requires="wps">
+            <w:drawing>
+              <wp:anchor behindDoc="0" distT="0" distB="0" distL="0" distR="0" simplePos="0" locked="0" layoutInCell="1" allowOverlap="1" relativeHeight="3">
+                <wp:simplePos x="0" y="0"/>
+                <wp:positionH relativeFrom="column">
+                  <wp:posOffset>-141605</wp:posOffset>
+                </wp:positionH>
+                <wp:positionV relativeFrom="paragraph">
+                  <wp:posOffset>106045</wp:posOffset>
+                </wp:positionV>
+                <wp:extent cx="6782435" cy="13335"/>
+                <wp:effectExtent l="0" t="0" r="0" b="0"/>
+                <wp:wrapNone/>
+                <wp:docPr id="3" name="Shape2"/>
+                <a:graphic xmlns:a="http://schemas.openxmlformats.org/drawingml/2006/main">
+                  <a:graphicData uri="http://schemas.microsoft.com/office/word/2010/wordprocessingShape">
+                    <wps:wsp>
+                      <wps:cNvSpPr/>
+                      <wps:spPr>
+                        <a:xfrm>
+                          <a:off x="0" y="0"/>
+                          <a:ext cx="6781680" cy="12600"/>
+                        </a:xfrm>
+                        <a:prstGeom prst="line">
+                          <a:avLst/>
+                        </a:prstGeom>
+                        <a:ln>
+                          <a:solidFill>
+                            <a:srgbClr val="3465a4"/>
+                          </a:solidFill>
+                        </a:ln>
+                      </wps:spPr>
+                      <wps:style>
+                        <a:lnRef idx="0"/>
+                        <a:fillRef idx="0"/>
+                        <a:effectRef idx="0"/>
+                        <a:fontRef idx="minor"/>
+                      </wps:style>
+                      <wps:bodyPr/>
+                    </wps:wsp>
+                  </a:graphicData>
+                </a:graphic>
+              </wp:anchor>
+            </w:drawing>
+          </mc:Choice>
+          <mc:Fallback>
+            <w:pict>
+              <v:line id="shape_0" from="-11.2pt,7.85pt" to="522.75pt,8.8pt" ID="Shape2" stroked="t" style="position:absolute">
+                <v:stroke color="#3465a4" joinstyle="round" endcap="flat"/>
+                <v:fill o:detectmouseclick="t" on="false"/>
+              </v:line>
+            </w:pict>
+          </mc:Fallback>
+        </mc:AlternateContent>
+      </w:r>
+    </w:p>
+    <w:p>
+      <w:pPr>
+        <w:pStyle w:val="Normal"/>
+        <w:spacing w:before="0" w:after="160"/>
+        <w:rPr/>
+      </w:pPr>
+      <w:r>
+        <w:rPr/>
+        <w:t>get emergency stops from traci:https://sourceforge.net/p/sumo/mailman/message/34393147/</w:t>
+      </w:r>
+    </w:p>
+    <w:p>
+      <w:pPr>
+        <w:pStyle w:val="PreformattedText"/>
+        <w:spacing w:before="0" w:after="160"/>
+        <w:rPr>
+          <w:rFonts w:ascii="monospace;sans-serif" w:hAnsi="monospace;sans-serif"/>
+          <w:b w:val="false"/>
+          <w:i w:val="false"/>
+          <w:caps w:val="false"/>
+          <w:smallCaps w:val="false"/>
+          <w:color w:val="555555"/>
+          <w:spacing w:val="0"/>
+          <w:sz w:val="20"/>
+        </w:rPr>
+      </w:pPr>
+      <w:r>
+        <w:rPr>
+          <w:rFonts w:ascii="monospace;sans-serif" w:hAnsi="monospace;sans-serif"/>
+          <w:b w:val="false"/>
+          <w:i w:val="false"/>
+          <w:caps w:val="false"/>
+          <w:smallCaps w:val="false"/>
+          <w:color w:val="555555"/>
+          <w:spacing w:val="0"/>
+          <w:sz w:val="20"/>
+        </w:rPr>
+        <w:t>Hello,</w:t>
+      </w:r>
+    </w:p>
+    <w:p>
+      <w:pPr>
+        <w:pStyle w:val="PreformattedText"/>
+        <w:widowControl/>
+        <w:pBdr/>
+        <w:shd w:fill="FFFFFF" w:val="clear"/>
+        <w:spacing w:before="0" w:after="0"/>
+        <w:jc w:val="left"/>
+        <w:rPr>
+          <w:rFonts w:ascii="monospace;sans-serif" w:hAnsi="monospace;sans-serif"/>
+          <w:b w:val="false"/>
+          <w:i w:val="false"/>
+          <w:caps w:val="false"/>
+          <w:smallCaps w:val="false"/>
+          <w:color w:val="555555"/>
+          <w:spacing w:val="0"/>
+          <w:sz w:val="20"/>
+        </w:rPr>
+      </w:pPr>
+      <w:r>
+        <w:rPr>
+          <w:rFonts w:ascii="monospace;sans-serif" w:hAnsi="monospace;sans-serif"/>
+          <w:b w:val="false"/>
+          <w:i w:val="false"/>
+          <w:caps w:val="false"/>
+          <w:smallCaps w:val="false"/>
+          <w:color w:val="555555"/>
+          <w:spacing w:val="0"/>
+          <w:sz w:val="20"/>
+        </w:rPr>
+        <w:t>you would have to track the velocity for each vehicle and compare the</w:t>
+      </w:r>
+    </w:p>
+    <w:p>
+      <w:pPr>
+        <w:pStyle w:val="PreformattedText"/>
+        <w:widowControl/>
+        <w:pBdr/>
+        <w:shd w:fill="FFFFFF" w:val="clear"/>
+        <w:spacing w:before="0" w:after="0"/>
+        <w:jc w:val="left"/>
+        <w:rPr>
+          <w:rFonts w:ascii="monospace;sans-serif" w:hAnsi="monospace;sans-serif"/>
+          <w:b w:val="false"/>
+          <w:i w:val="false"/>
+          <w:caps w:val="false"/>
+          <w:smallCaps w:val="false"/>
+          <w:color w:val="555555"/>
+          <w:spacing w:val="0"/>
+          <w:sz w:val="20"/>
+        </w:rPr>
+      </w:pPr>
+      <w:r>
+        <w:rPr>
+          <w:rFonts w:ascii="monospace;sans-serif" w:hAnsi="monospace;sans-serif"/>
+          <w:b w:val="false"/>
+          <w:i w:val="false"/>
+          <w:caps w:val="false"/>
+          <w:smallCaps w:val="false"/>
+          <w:color w:val="555555"/>
+          <w:spacing w:val="0"/>
+          <w:sz w:val="20"/>
+        </w:rPr>
+        <w:t>previous time step with the current. If the difference is larger than a</w:t>
+      </w:r>
+    </w:p>
+    <w:p>
+      <w:pPr>
+        <w:pStyle w:val="PreformattedText"/>
+        <w:widowControl/>
+        <w:pBdr/>
+        <w:shd w:fill="FFFFFF" w:val="clear"/>
+        <w:spacing w:before="0" w:after="0"/>
+        <w:jc w:val="left"/>
+        <w:rPr>
+          <w:rFonts w:ascii="monospace;sans-serif" w:hAnsi="monospace;sans-serif"/>
+          <w:b w:val="false"/>
+          <w:i w:val="false"/>
+          <w:caps w:val="false"/>
+          <w:smallCaps w:val="false"/>
+          <w:color w:val="555555"/>
+          <w:spacing w:val="0"/>
+          <w:sz w:val="20"/>
+        </w:rPr>
+      </w:pPr>
+      <w:r>
+        <w:rPr>
+          <w:rFonts w:ascii="monospace;sans-serif" w:hAnsi="monospace;sans-serif"/>
+          <w:b w:val="false"/>
+          <w:i w:val="false"/>
+          <w:caps w:val="false"/>
+          <w:smallCaps w:val="false"/>
+          <w:color w:val="555555"/>
+          <w:spacing w:val="0"/>
+          <w:sz w:val="20"/>
+        </w:rPr>
+        <w:t>threshold (4.5m/s is the default maximum deceleration) it constitutes an</w:t>
+      </w:r>
+    </w:p>
+    <w:p>
+      <w:pPr>
+        <w:pStyle w:val="PreformattedText"/>
+        <w:widowControl/>
+        <w:pBdr/>
+        <w:shd w:fill="FFFFFF" w:val="clear"/>
+        <w:spacing w:before="0" w:after="0"/>
+        <w:jc w:val="left"/>
+        <w:rPr>
+          <w:rFonts w:ascii="monospace;sans-serif" w:hAnsi="monospace;sans-serif"/>
+          <w:b w:val="false"/>
+          <w:i w:val="false"/>
+          <w:caps w:val="false"/>
+          <w:smallCaps w:val="false"/>
+          <w:color w:val="555555"/>
+          <w:spacing w:val="0"/>
+          <w:sz w:val="20"/>
+        </w:rPr>
+      </w:pPr>
+      <w:r>
+        <w:rPr>
+          <w:rFonts w:ascii="monospace;sans-serif" w:hAnsi="monospace;sans-serif"/>
+          <w:b w:val="false"/>
+          <w:i w:val="false"/>
+          <w:caps w:val="false"/>
+          <w:smallCaps w:val="false"/>
+          <w:color w:val="555555"/>
+          <w:spacing w:val="0"/>
+          <w:sz w:val="20"/>
+        </w:rPr>
+        <w:t>emergency stop.</w:t>
+      </w:r>
+    </w:p>
+    <w:p>
+      <w:pPr>
+        <w:pStyle w:val="PreformattedText"/>
+        <w:widowControl/>
+        <w:pBdr/>
+        <w:shd w:fill="FFFFFF" w:val="clear"/>
+        <w:spacing w:before="0" w:after="0"/>
+        <w:jc w:val="left"/>
+        <w:rPr>
+          <w:rFonts w:ascii="monospace;sans-serif" w:hAnsi="monospace;sans-serif"/>
+          <w:b w:val="false"/>
+          <w:i w:val="false"/>
+          <w:caps w:val="false"/>
+          <w:smallCaps w:val="false"/>
+          <w:color w:val="555555"/>
+          <w:spacing w:val="0"/>
+          <w:sz w:val="20"/>
+        </w:rPr>
+      </w:pPr>
+      <w:r>
+        <w:rPr>
+          <w:rFonts w:ascii="monospace;sans-serif" w:hAnsi="monospace;sans-serif"/>
+          <w:b w:val="false"/>
+          <w:i w:val="false"/>
+          <w:caps w:val="false"/>
+          <w:smallCaps w:val="false"/>
+          <w:color w:val="555555"/>
+          <w:spacing w:val="0"/>
+          <w:sz w:val="20"/>
+        </w:rPr>
+        <w:t>regards,</w:t>
+      </w:r>
+    </w:p>
+    <w:p>
+      <w:pPr>
+        <w:pStyle w:val="PreformattedText"/>
+        <w:widowControl/>
+        <w:pBdr/>
+        <w:shd w:fill="FFFFFF" w:val="clear"/>
+        <w:spacing w:before="0" w:after="0"/>
+        <w:jc w:val="left"/>
+        <w:rPr>
+          <w:rFonts w:ascii="monospace;sans-serif" w:hAnsi="monospace;sans-serif"/>
+          <w:b w:val="false"/>
+          <w:i w:val="false"/>
+          <w:caps w:val="false"/>
+          <w:smallCaps w:val="false"/>
+          <w:color w:val="555555"/>
+          <w:spacing w:val="0"/>
+          <w:sz w:val="20"/>
+        </w:rPr>
+      </w:pPr>
+      <w:r>
+        <w:rPr>
+          <w:rFonts w:ascii="monospace;sans-serif" w:hAnsi="monospace;sans-serif"/>
+          <w:b w:val="false"/>
+          <w:i w:val="false"/>
+          <w:caps w:val="false"/>
+          <w:smallCaps w:val="false"/>
+          <w:color w:val="555555"/>
+          <w:spacing w:val="0"/>
+          <w:sz w:val="20"/>
+        </w:rPr>
+        <w:t>Jakob</w:t>
+      </w:r>
+    </w:p>
+    <w:p>
+      <w:pPr>
+        <w:pStyle w:val="Normal"/>
+        <w:spacing w:before="0" w:after="160"/>
+        <w:rPr/>
+      </w:pPr>
+      <w:r>
+        <w:rPr/>
+        <mc:AlternateContent>
+          <mc:Choice Requires="wps">
+            <w:drawing>
+              <wp:anchor behindDoc="0" distT="0" distB="0" distL="0" distR="0" simplePos="0" locked="0" layoutInCell="1" allowOverlap="1" relativeHeight="2">
+                <wp:simplePos x="0" y="0"/>
+                <wp:positionH relativeFrom="column">
+                  <wp:posOffset>10160</wp:posOffset>
+                </wp:positionH>
+                <wp:positionV relativeFrom="paragraph">
+                  <wp:posOffset>292735</wp:posOffset>
+                </wp:positionV>
+                <wp:extent cx="6363335" cy="38735"/>
+                <wp:effectExtent l="0" t="0" r="0" b="0"/>
+                <wp:wrapNone/>
+                <wp:docPr id="4" name="Shape1"/>
+                <a:graphic xmlns:a="http://schemas.openxmlformats.org/drawingml/2006/main">
+                  <a:graphicData uri="http://schemas.microsoft.com/office/word/2010/wordprocessingShape">
+                    <wps:wsp>
+                      <wps:cNvSpPr/>
+                      <wps:spPr>
+                        <a:xfrm>
+                          <a:off x="0" y="0"/>
+                          <a:ext cx="6362640" cy="38160"/>
+                        </a:xfrm>
+                        <a:prstGeom prst="line">
+                          <a:avLst/>
+                        </a:prstGeom>
+                        <a:ln>
+                          <a:solidFill>
+                            <a:srgbClr val="3465a4"/>
+                          </a:solidFill>
+                        </a:ln>
+                      </wps:spPr>
+                      <wps:style>
+                        <a:lnRef idx="0"/>
+                        <a:fillRef idx="0"/>
+                        <a:effectRef idx="0"/>
+                        <a:fontRef idx="minor"/>
+                      </wps:style>
+                      <wps:bodyPr/>
+                    </wps:wsp>
+                  </a:graphicData>
+                </a:graphic>
+              </wp:anchor>
+            </w:drawing>
+          </mc:Choice>
+          <mc:Fallback>
+            <w:pict>
+              <v:line id="shape_0" from="0.8pt,21.6pt" to="501.75pt,24.55pt" ID="Shape1" stroked="t" style="position:absolute">
+                <v:stroke color="#3465a4" joinstyle="round" endcap="flat"/>
+                <v:fill o:detectmouseclick="t" on="false"/>
+              </v:line>
+            </w:pict>
+          </mc:Fallback>
+        </mc:AlternateContent>
+      </w:r>
+    </w:p>
+    <w:p>
+      <w:pPr>
+        <w:pStyle w:val="Normal"/>
+        <w:spacing w:before="0" w:after="160"/>
+        <w:rPr/>
+      </w:pPr>
+      <w:r>
+        <w:rPr/>
+      </w:r>
+    </w:p>
+    <w:p>
+      <w:pPr>
+        <w:pStyle w:val="Normal"/>
+        <w:spacing w:before="0" w:after="160"/>
+        <w:rPr/>
+      </w:pPr>
+      <w:r>
+        <w:rPr/>
+        <w:t xml:space="preserve">found too late: </w:t>
+      </w:r>
+      <w:hyperlink r:id="rId10">
+        <w:r>
+          <w:rPr>
+            <w:rStyle w:val="InternetLink"/>
+          </w:rPr>
+          <w:t>https://arxiv.org/pdf/1611.01142.pdf</w:t>
+        </w:r>
+      </w:hyperlink>
+    </w:p>
+    <w:p>
+      <w:pPr>
+        <w:pStyle w:val="Normal"/>
+        <w:spacing w:before="0" w:after="160"/>
+        <w:rPr/>
+      </w:pPr>
+      <w:hyperlink r:id="rId11">
+        <w:r>
+          <w:rPr>
+            <w:rStyle w:val="InternetLink"/>
+          </w:rPr>
+          <w:t>https://esc.fnwi.uva.nl/thesis/centraal/files/f632158773.pdf</w:t>
+        </w:r>
+      </w:hyperlink>
+    </w:p>
+    <w:p>
+      <w:pPr>
+        <w:pStyle w:val="Normal"/>
+        <w:spacing w:before="0" w:after="160"/>
+        <w:rPr/>
+      </w:pPr>
+      <w:hyperlink r:id="rId12">
+        <w:r>
+          <w:rPr>
+            <w:rStyle w:val="InternetLink"/>
+          </w:rPr>
+          <w:t>http://cs229.stanford.edu/proj2016spr/report/047.pdf</w:t>
+        </w:r>
+      </w:hyperlink>
+    </w:p>
+    <w:p>
+      <w:pPr>
+        <w:pStyle w:val="Normal"/>
+        <w:spacing w:before="0" w:after="160"/>
+        <w:rPr/>
+      </w:pPr>
+      <w:hyperlink r:id="rId13">
+        <w:r>
+          <w:rPr>
+            <w:rStyle w:val="InternetLink"/>
+          </w:rPr>
+          <w:t>https://github.com/bstriner/gym-traffic</w:t>
+        </w:r>
+      </w:hyperlink>
+    </w:p>
+    <w:p>
+      <w:pPr>
+        <w:pStyle w:val="Normal"/>
+        <w:spacing w:before="0" w:after="160"/>
+        <w:rPr/>
+      </w:pPr>
+      <w:r>
+        <w:rPr/>
+      </w:r>
+    </w:p>
+    <w:p>
+      <w:pPr>
+        <w:pStyle w:val="Normal"/>
+        <w:spacing w:before="0" w:after="160"/>
+        <w:rPr/>
+      </w:pPr>
+      <w:r>
+        <w:rPr/>
+        <w:t xml:space="preserve">interesting intersections to watch: </w:t>
+      </w:r>
+      <w:r>
+        <w:rPr>
+          <w:rFonts w:ascii="Liberation Sans" w:hAnsi="Liberation Sans"/>
+          <w:b w:val="false"/>
+          <w:i w:val="false"/>
+          <w:strike w:val="false"/>
+          <w:dstrike w:val="false"/>
+          <w:outline w:val="false"/>
+          <w:shadow w:val="false"/>
+          <w:sz w:val="20"/>
+          <w:u w:val="none"/>
+          <w:em w:val="none"/>
+        </w:rPr>
+        <w:t>271358878, 277433131</w:t>
+      </w:r>
+    </w:p>
+    <w:p>
+      <w:pPr>
+        <w:pStyle w:val="Normal"/>
+        <w:spacing w:before="0" w:after="160"/>
+        <w:rPr/>
+      </w:pPr>
+      <w:r>
+        <w:rPr>
+          <w:rFonts w:ascii="Liberation Sans" w:hAnsi="Liberation Sans"/>
+          <w:b w:val="false"/>
+          <w:i w:val="false"/>
+          <w:strike w:val="false"/>
+          <w:dstrike w:val="false"/>
+          <w:outline w:val="false"/>
+          <w:shadow w:val="false"/>
+          <w:sz w:val="20"/>
+          <w:u w:val="none"/>
+          <w:em w:val="none"/>
+        </w:rPr>
+        <w:t>61794247</w:t>
+      </w:r>
+    </w:p>
+    <w:p>
+      <w:pPr>
+        <w:pStyle w:val="Normal"/>
+        <w:spacing w:before="0" w:after="160"/>
+        <w:rPr>
+          <w:rFonts w:ascii="Liberation Sans" w:hAnsi="Liberation Sans"/>
+          <w:b w:val="false"/>
+          <w:b w:val="false"/>
+          <w:i w:val="false"/>
+          <w:i w:val="false"/>
+          <w:strike w:val="false"/>
+          <w:dstrike w:val="false"/>
+          <w:outline w:val="false"/>
+          <w:shadow w:val="false"/>
+          <w:sz w:val="20"/>
+          <w:u w:val="none"/>
+          <w:em w:val="none"/>
+        </w:rPr>
+      </w:pPr>
+      <w:r>
+        <w:rPr/>
+      </w:r>
+    </w:p>
+    <w:p>
+      <w:pPr>
+        <w:pStyle w:val="Normal"/>
+        <w:spacing w:before="0" w:after="160"/>
+        <w:rPr/>
+      </w:pPr>
+      <w:r>
+        <w:rPr/>
       </w:r>
     </w:p>
     <w:sectPr>
@@ -1514,6 +2169,7 @@
     <w:rPrDefault>
       <w:rPr>
         <w:rFonts w:ascii="Calibri" w:hAnsi="Calibri" w:eastAsia="Calibri" w:cs="DejaVu Sans"/>
+        <w:sz w:val="20"/>
         <w:szCs w:val="22"/>
         <w:lang w:val="de-DE" w:eastAsia="en-US" w:bidi="ar-SA"/>
       </w:rPr>
@@ -1527,9 +2183,7 @@
     <w:qFormat/>
     <w:pPr>
       <w:widowControl/>
-      <w:kinsoku w:val="true"/>
-      <w:overflowPunct w:val="true"/>
-      <w:autoSpaceDE w:val="true"/>
+      <w:overflowPunct w:val="false"/>
       <w:bidi w:val="0"/>
       <w:spacing w:lineRule="auto" w:line="259" w:before="0" w:after="160"/>
       <w:jc w:val="left"/>
@@ -1703,6 +2357,78 @@
       <w:color w:val="800000"/>
       <w:u w:val="single"/>
       <w:lang w:val="zxx" w:eastAsia="zxx" w:bidi="zxx"/>
+    </w:rPr>
+  </w:style>
+  <w:style w:type="character" w:styleId="ListLabel19">
+    <w:name w:val="ListLabel 19"/>
+    <w:qFormat/>
+    <w:rPr>
+      <w:rFonts w:cs="Symbol"/>
+      <w:sz w:val="21"/>
+    </w:rPr>
+  </w:style>
+  <w:style w:type="character" w:styleId="ListLabel20">
+    <w:name w:val="ListLabel 20"/>
+    <w:qFormat/>
+    <w:rPr>
+      <w:rFonts w:cs="Symbol"/>
+      <w:sz w:val="20"/>
+    </w:rPr>
+  </w:style>
+  <w:style w:type="character" w:styleId="ListLabel21">
+    <w:name w:val="ListLabel 21"/>
+    <w:qFormat/>
+    <w:rPr>
+      <w:rFonts w:cs="Symbol"/>
+      <w:sz w:val="20"/>
+    </w:rPr>
+  </w:style>
+  <w:style w:type="character" w:styleId="ListLabel22">
+    <w:name w:val="ListLabel 22"/>
+    <w:qFormat/>
+    <w:rPr>
+      <w:rFonts w:cs="Symbol"/>
+      <w:sz w:val="20"/>
+    </w:rPr>
+  </w:style>
+  <w:style w:type="character" w:styleId="ListLabel23">
+    <w:name w:val="ListLabel 23"/>
+    <w:qFormat/>
+    <w:rPr>
+      <w:rFonts w:cs="Symbol"/>
+      <w:sz w:val="20"/>
+    </w:rPr>
+  </w:style>
+  <w:style w:type="character" w:styleId="ListLabel24">
+    <w:name w:val="ListLabel 24"/>
+    <w:qFormat/>
+    <w:rPr>
+      <w:rFonts w:cs="Symbol"/>
+      <w:sz w:val="20"/>
+    </w:rPr>
+  </w:style>
+  <w:style w:type="character" w:styleId="ListLabel25">
+    <w:name w:val="ListLabel 25"/>
+    <w:qFormat/>
+    <w:rPr>
+      <w:rFonts w:cs="Symbol"/>
+      <w:sz w:val="20"/>
+    </w:rPr>
+  </w:style>
+  <w:style w:type="character" w:styleId="ListLabel26">
+    <w:name w:val="ListLabel 26"/>
+    <w:qFormat/>
+    <w:rPr>
+      <w:rFonts w:cs="Symbol"/>
+      <w:sz w:val="20"/>
+    </w:rPr>
+  </w:style>
+  <w:style w:type="character" w:styleId="ListLabel27">
+    <w:name w:val="ListLabel 27"/>
+    <w:qFormat/>
+    <w:rPr>
+      <w:rFonts w:cs="Symbol"/>
+      <w:sz w:val="20"/>
     </w:rPr>
   </w:style>
   <w:style w:type="paragraph" w:styleId="Heading">
@@ -1786,6 +2512,13 @@
     <w:pPr/>
     <w:rPr/>
   </w:style>
+  <w:style w:type="paragraph" w:styleId="PreformattedText">
+    <w:name w:val="Preformatted Text"/>
+    <w:basedOn w:val="Normal"/>
+    <w:qFormat/>
+    <w:pPr/>
+    <w:rPr/>
+  </w:style>
   <w:style w:type="numbering" w:styleId="NoList">
     <w:name w:val="No List"/>
     <w:qFormat/>

</xml_diff>